<commit_message>
Updates for september 2020
</commit_message>
<xml_diff>
--- a/fr/OURA_OLIVIER_BAUDOUIN_CV_FR.docx
+++ b/fr/OURA_OLIVIER_BAUDOUIN_CV_FR.docx
@@ -1,6 +1,6 @@
 
 <file path=word/document.xml><?xml version="1.0" encoding="utf-8"?>
-<w:document xmlns:wpc="http://schemas.microsoft.com/office/word/2010/wordprocessingCanvas" xmlns:mc="http://schemas.openxmlformats.org/markup-compatibility/2006" xmlns:o="urn:schemas-microsoft-com:office:office" xmlns:r="http://schemas.openxmlformats.org/officeDocument/2006/relationships" xmlns:m="http://schemas.openxmlformats.org/officeDocument/2006/math" xmlns:v="urn:schemas-microsoft-com:vml" xmlns:wp14="http://schemas.microsoft.com/office/word/2010/wordprocessingDrawing" xmlns:wp="http://schemas.openxmlformats.org/drawingml/2006/wordprocessingDrawing" xmlns:w10="urn:schemas-microsoft-com:office:word" xmlns:w="http://schemas.openxmlformats.org/wordprocessingml/2006/main" xmlns:w14="http://schemas.microsoft.com/office/word/2010/wordml" xmlns:w15="http://schemas.microsoft.com/office/word/2012/wordml" xmlns:wpg="http://schemas.microsoft.com/office/word/2010/wordprocessingGroup" xmlns:wpi="http://schemas.microsoft.com/office/word/2010/wordprocessingInk" xmlns:wne="http://schemas.microsoft.com/office/word/2006/wordml" xmlns:wps="http://schemas.microsoft.com/office/word/2010/wordprocessingShape" mc:Ignorable="w14 w15 wp14">
+<w:document xmlns:wpc="http://schemas.microsoft.com/office/word/2010/wordprocessingCanvas" xmlns:cx="http://schemas.microsoft.com/office/drawing/2014/chartex" xmlns:cx1="http://schemas.microsoft.com/office/drawing/2015/9/8/chartex" xmlns:cx2="http://schemas.microsoft.com/office/drawing/2015/10/21/chartex" xmlns:cx3="http://schemas.microsoft.com/office/drawing/2016/5/9/chartex" xmlns:cx4="http://schemas.microsoft.com/office/drawing/2016/5/10/chartex" xmlns:cx5="http://schemas.microsoft.com/office/drawing/2016/5/11/chartex" xmlns:cx6="http://schemas.microsoft.com/office/drawing/2016/5/12/chartex" xmlns:cx7="http://schemas.microsoft.com/office/drawing/2016/5/13/chartex" xmlns:cx8="http://schemas.microsoft.com/office/drawing/2016/5/14/chartex" xmlns:mc="http://schemas.openxmlformats.org/markup-compatibility/2006" xmlns:aink="http://schemas.microsoft.com/office/drawing/2016/ink" xmlns:am3d="http://schemas.microsoft.com/office/drawing/2017/model3d" xmlns:o="urn:schemas-microsoft-com:office:office" xmlns:r="http://schemas.openxmlformats.org/officeDocument/2006/relationships" xmlns:m="http://schemas.openxmlformats.org/officeDocument/2006/math" xmlns:v="urn:schemas-microsoft-com:vml" xmlns:wp14="http://schemas.microsoft.com/office/word/2010/wordprocessingDrawing" xmlns:wp="http://schemas.openxmlformats.org/drawingml/2006/wordprocessingDrawing" xmlns:w10="urn:schemas-microsoft-com:office:word" xmlns:w="http://schemas.openxmlformats.org/wordprocessingml/2006/main" xmlns:w14="http://schemas.microsoft.com/office/word/2010/wordml" xmlns:w15="http://schemas.microsoft.com/office/word/2012/wordml" xmlns:w16cex="http://schemas.microsoft.com/office/word/2018/wordml/cex" xmlns:w16cid="http://schemas.microsoft.com/office/word/2016/wordml/cid" xmlns:w16="http://schemas.microsoft.com/office/word/2018/wordml" xmlns:w16se="http://schemas.microsoft.com/office/word/2015/wordml/symex" xmlns:wpg="http://schemas.microsoft.com/office/word/2010/wordprocessingGroup" xmlns:wpi="http://schemas.microsoft.com/office/word/2010/wordprocessingInk" xmlns:wne="http://schemas.microsoft.com/office/word/2006/wordml" xmlns:wps="http://schemas.microsoft.com/office/word/2010/wordprocessingShape" mc:Ignorable="w14 w15 w16se w16cid w16 w16cex wp14">
   <w:body>
     <w:p>
       <w:pPr>
@@ -62,8 +62,7 @@
           <w:szCs w:val="24"/>
           <w:lang w:eastAsia="fr-FR"/>
         </w:rPr>
-        <w:tab/>
-        <w:t xml:space="preserve">       </w:t>
+        <w:t xml:space="preserve">               </w:t>
       </w:r>
       <w:r>
         <w:rPr>
@@ -83,7 +82,7 @@
           <w:szCs w:val="24"/>
           <w:lang w:eastAsia="fr-FR"/>
         </w:rPr>
-        <w:t>Juillet</w:t>
+        <w:t>Septembre</w:t>
       </w:r>
       <w:r>
         <w:rPr>
@@ -196,59 +195,15 @@
         </w:rPr>
         <w:t xml:space="preserve"> : </w:t>
       </w:r>
-    </w:p>
-    <w:p>
-      <w:pPr>
-        <w:pStyle w:val="ListParagraph"/>
-        <w:numPr>
-          <w:ilvl w:val="0"/>
-          <w:numId w:val="6"/>
-        </w:numPr>
-        <w:spacing w:after="0"/>
-        <w:rPr>
-          <w:rFonts w:eastAsia="Cambria" w:cs="Cambria"/>
-          <w:color w:val="000000"/>
-          <w:sz w:val="24"/>
-          <w:szCs w:val="24"/>
-          <w:lang w:eastAsia="fr-FR"/>
-        </w:rPr>
-      </w:pPr>
-      <w:r>
-        <w:rPr>
-          <w:rFonts w:eastAsia="Cambria" w:cs="Cambria"/>
-          <w:color w:val="000000"/>
-          <w:sz w:val="24"/>
-          <w:szCs w:val="24"/>
+      <w:r>
+        <w:rPr>
+          <w:rFonts w:eastAsia="Cambria" w:cs="Cambria"/>
+          <w:color w:val="000000"/>
+          <w:sz w:val="32"/>
+          <w:szCs w:val="32"/>
           <w:lang w:eastAsia="fr-FR"/>
         </w:rPr>
         <w:t>10 ans</w:t>
-      </w:r>
-    </w:p>
-    <w:p>
-      <w:pPr>
-        <w:pStyle w:val="ListParagraph"/>
-        <w:numPr>
-          <w:ilvl w:val="0"/>
-          <w:numId w:val="6"/>
-        </w:numPr>
-        <w:spacing w:after="0"/>
-        <w:rPr>
-          <w:rFonts w:eastAsia="Cambria" w:cs="Cambria"/>
-          <w:color w:val="000000"/>
-          <w:sz w:val="24"/>
-          <w:szCs w:val="24"/>
-          <w:lang w:eastAsia="fr-FR"/>
-        </w:rPr>
-      </w:pPr>
-      <w:r>
-        <w:rPr>
-          <w:rFonts w:eastAsia="Cambria" w:cs="Cambria"/>
-          <w:color w:val="000000"/>
-          <w:sz w:val="24"/>
-          <w:szCs w:val="24"/>
-          <w:lang w:eastAsia="fr-FR"/>
-        </w:rPr>
-        <w:t>3 ans en Java</w:t>
       </w:r>
     </w:p>
     <w:p>
@@ -302,7 +257,7 @@
         <mc:AlternateContent>
           <mc:Choice Requires="wpg">
             <w:drawing>
-              <wp:inline distT="0" distB="0" distL="0" distR="0" wp14:anchorId="1ED7CB43" wp14:editId="579D9863">
+              <wp:inline distT="0" distB="0" distL="0" distR="0" wp14:anchorId="77E3A29F" wp14:editId="72E2A1D3">
                 <wp:extent cx="5760720" cy="2916"/>
                 <wp:effectExtent l="0" t="0" r="11430" b="16510"/>
                 <wp:docPr id="7829" name="Group 7829"/>
@@ -806,8 +761,6 @@
               </w:rPr>
               <w:t>53886792</w:t>
             </w:r>
-            <w:bookmarkStart w:id="0" w:name="_GoBack"/>
-            <w:bookmarkEnd w:id="0"/>
           </w:p>
         </w:tc>
       </w:tr>
@@ -864,7 +817,7 @@
             <w:hyperlink r:id="rId8" w:history="1">
               <w:r>
                 <w:rPr>
-                  <w:rStyle w:val="Hyperlink"/>
+                  <w:rStyle w:val="Lienhypertexte"/>
                   <w:rFonts w:eastAsia="Cambria" w:cs="Cambria"/>
                   <w:sz w:val="20"/>
                 </w:rPr>
@@ -927,7 +880,7 @@
             <w:hyperlink r:id="rId9" w:history="1">
               <w:r>
                 <w:rPr>
-                  <w:rStyle w:val="Hyperlink"/>
+                  <w:rStyle w:val="Lienhypertexte"/>
                   <w:rFonts w:eastAsia="Cambria" w:cs="Cambria"/>
                   <w:sz w:val="20"/>
                 </w:rPr>
@@ -936,7 +889,7 @@
             </w:hyperlink>
             <w:r>
               <w:rPr>
-                <w:rStyle w:val="Hyperlink"/>
+                <w:rStyle w:val="Lienhypertexte"/>
                 <w:rFonts w:eastAsia="Cambria" w:cs="Cambria"/>
                 <w:sz w:val="20"/>
               </w:rPr>
@@ -1014,7 +967,7 @@
             <w:hyperlink r:id="rId10" w:history="1">
               <w:r>
                 <w:rPr>
-                  <w:rStyle w:val="Hyperlink"/>
+                  <w:rStyle w:val="Lienhypertexte"/>
                   <w:rFonts w:cs="Cambria"/>
                   <w:sz w:val="20"/>
                 </w:rPr>
@@ -1221,7 +1174,7 @@
         <mc:AlternateContent>
           <mc:Choice Requires="wpg">
             <w:drawing>
-              <wp:inline distT="0" distB="0" distL="0" distR="0" wp14:anchorId="01B4AEEB" wp14:editId="0BA71EAD">
+              <wp:inline distT="0" distB="0" distL="0" distR="0" wp14:anchorId="7B67036D" wp14:editId="39FB5C77">
                 <wp:extent cx="5760000" cy="3594"/>
                 <wp:effectExtent l="0" t="0" r="12700" b="15875"/>
                 <wp:docPr id="7830" name="Group 7830"/>
@@ -1326,7 +1279,7 @@
           <w:szCs w:val="24"/>
           <w:lang w:eastAsia="fr-FR"/>
         </w:rPr>
-        <w:t>06</w:t>
+        <w:t>08</w:t>
       </w:r>
       <w:r>
         <w:rPr>
@@ -1376,7 +1329,7 @@
           <w:szCs w:val="24"/>
           <w:lang w:eastAsia="fr-FR"/>
         </w:rPr>
-        <w:t>Indépendant</w:t>
+        <w:t>KYRIA Consultancy Services</w:t>
       </w:r>
       <w:r>
         <w:rPr>
@@ -1387,6 +1340,16 @@
           <w:lang w:eastAsia="fr-FR"/>
         </w:rPr>
         <w:t xml:space="preserve"> </w:t>
+      </w:r>
+      <w:r>
+        <w:rPr>
+          <w:rFonts w:eastAsia="Cambria" w:cs="Cambria"/>
+          <w:color w:val="000000"/>
+          <w:sz w:val="20"/>
+          <w:szCs w:val="24"/>
+          <w:lang w:eastAsia="fr-FR"/>
+        </w:rPr>
+        <w:t>SARL</w:t>
       </w:r>
     </w:p>
     <w:p>
@@ -1414,31 +1377,7 @@
           <w:szCs w:val="24"/>
           <w:lang w:eastAsia="fr-FR"/>
         </w:rPr>
-        <w:t xml:space="preserve">Consultant </w:t>
-      </w:r>
-      <w:r>
-        <w:rPr>
-          <w:rFonts w:eastAsia="Cambria" w:cs="Cambria"/>
-          <w:b/>
-          <w:bCs/>
-          <w:color w:val="000000"/>
-          <w:sz w:val="20"/>
-          <w:szCs w:val="24"/>
-          <w:lang w:eastAsia="fr-FR"/>
-        </w:rPr>
-        <w:t>A</w:t>
-      </w:r>
-      <w:r>
-        <w:rPr>
-          <w:rFonts w:eastAsia="Cambria" w:cs="Cambria"/>
-          <w:b/>
-          <w:bCs/>
-          <w:color w:val="000000"/>
-          <w:sz w:val="20"/>
-          <w:szCs w:val="24"/>
-          <w:lang w:eastAsia="fr-FR"/>
-        </w:rPr>
-        <w:t>rchitecte logiciel</w:t>
+        <w:t>Consultant développeur backend</w:t>
       </w:r>
       <w:r>
         <w:rPr>
@@ -1474,127 +1413,7 @@
           <w:szCs w:val="24"/>
           <w:lang w:eastAsia="fr-FR"/>
         </w:rPr>
-        <w:t>Prototypage de la plateforme Surati</w:t>
-      </w:r>
-      <w:r>
-        <w:rPr>
-          <w:rFonts w:eastAsia="Cambria" w:cs="Cambria"/>
-          <w:b/>
-          <w:bCs/>
-          <w:color w:val="000000"/>
-          <w:sz w:val="20"/>
-          <w:szCs w:val="24"/>
-          <w:lang w:eastAsia="fr-FR"/>
-        </w:rPr>
-        <w:t xml:space="preserve"> pour la</w:t>
-      </w:r>
-      <w:r>
-        <w:rPr>
-          <w:rFonts w:eastAsia="Cambria" w:cs="Cambria"/>
-          <w:b/>
-          <w:bCs/>
-          <w:color w:val="000000"/>
-          <w:sz w:val="20"/>
-          <w:szCs w:val="24"/>
-          <w:lang w:eastAsia="fr-FR"/>
-        </w:rPr>
-        <w:t xml:space="preserve"> détection </w:t>
-      </w:r>
-      <w:r>
-        <w:rPr>
-          <w:rFonts w:eastAsia="Cambria" w:cs="Cambria"/>
-          <w:b/>
-          <w:bCs/>
-          <w:color w:val="000000"/>
-          <w:sz w:val="20"/>
-          <w:szCs w:val="24"/>
-          <w:lang w:eastAsia="fr-FR"/>
-        </w:rPr>
-        <w:t xml:space="preserve">et la prévention </w:t>
-      </w:r>
-      <w:r>
-        <w:rPr>
-          <w:rFonts w:eastAsia="Cambria" w:cs="Cambria"/>
-          <w:b/>
-          <w:bCs/>
-          <w:color w:val="000000"/>
-          <w:sz w:val="20"/>
-          <w:szCs w:val="24"/>
-          <w:lang w:eastAsia="fr-FR"/>
-        </w:rPr>
-        <w:t xml:space="preserve">de </w:t>
-      </w:r>
-      <w:r>
-        <w:rPr>
-          <w:rFonts w:eastAsia="Cambria" w:cs="Cambria"/>
-          <w:b/>
-          <w:bCs/>
-          <w:color w:val="000000"/>
-          <w:sz w:val="20"/>
-          <w:szCs w:val="24"/>
-          <w:lang w:eastAsia="fr-FR"/>
-        </w:rPr>
-        <w:t xml:space="preserve">la </w:t>
-      </w:r>
-      <w:r>
-        <w:rPr>
-          <w:rFonts w:eastAsia="Cambria" w:cs="Cambria"/>
-          <w:b/>
-          <w:bCs/>
-          <w:color w:val="000000"/>
-          <w:sz w:val="20"/>
-          <w:szCs w:val="24"/>
-          <w:lang w:eastAsia="fr-FR"/>
-        </w:rPr>
-        <w:t>fraude à la carte bancaire</w:t>
-      </w:r>
-      <w:r>
-        <w:rPr>
-          <w:rFonts w:eastAsia="Cambria" w:cs="Cambria"/>
-          <w:b/>
-          <w:bCs/>
-          <w:color w:val="000000"/>
-          <w:sz w:val="20"/>
-          <w:szCs w:val="24"/>
-          <w:lang w:eastAsia="fr-FR"/>
-        </w:rPr>
-        <w:t xml:space="preserve"> et maitrise des risques</w:t>
-      </w:r>
-      <w:r>
-        <w:rPr>
-          <w:rFonts w:eastAsia="Cambria" w:cs="Cambria"/>
-          <w:b/>
-          <w:bCs/>
-          <w:color w:val="000000"/>
-          <w:sz w:val="20"/>
-          <w:szCs w:val="24"/>
-          <w:lang w:eastAsia="fr-FR"/>
-        </w:rPr>
-        <w:t xml:space="preserve"> en collaboration avec le </w:t>
-      </w:r>
-      <w:r>
-        <w:rPr>
-          <w:rFonts w:eastAsia="Cambria" w:cs="Cambria"/>
-          <w:b/>
-          <w:bCs/>
-          <w:color w:val="000000"/>
-          <w:sz w:val="20"/>
-          <w:szCs w:val="24"/>
-          <w:lang w:eastAsia="fr-FR"/>
-        </w:rPr>
-        <w:t xml:space="preserve">consultant et chercheur indépendant </w:t>
-      </w:r>
-      <w:r>
-        <w:rPr>
-          <w:rFonts w:eastAsia="Cambria" w:cs="Cambria"/>
-          <w:b/>
-          <w:bCs/>
-          <w:color w:val="000000"/>
-          <w:sz w:val="20"/>
-          <w:szCs w:val="24"/>
-          <w:lang w:eastAsia="fr-FR"/>
-        </w:rPr>
-        <w:t>Amon ETTIEN, Docteur en Sciences des Technologies de l’Information et de la Communication (Université Paris 6)</w:t>
+        <w:t>Appui à l'équipe projet pour le développement de modules et fonctionnalités pour logiciel de comptabilité</w:t>
       </w:r>
       <w:r>
         <w:rPr>
@@ -1716,7 +1535,17 @@
           <w:szCs w:val="24"/>
           <w:lang w:eastAsia="fr-FR"/>
         </w:rPr>
-        <w:t xml:space="preserve"> SARL</w:t>
+        <w:t xml:space="preserve"> </w:t>
+      </w:r>
+      <w:r>
+        <w:rPr>
+          <w:rFonts w:eastAsia="Cambria" w:cs="Cambria"/>
+          <w:color w:val="000000"/>
+          <w:sz w:val="20"/>
+          <w:szCs w:val="24"/>
+          <w:lang w:eastAsia="fr-FR"/>
+        </w:rPr>
+        <w:t>SARL</w:t>
       </w:r>
     </w:p>
     <w:p>
@@ -1859,7 +1688,7 @@
         <mc:AlternateContent>
           <mc:Choice Requires="wpg">
             <w:drawing>
-              <wp:inline distT="0" distB="0" distL="0" distR="0" wp14:anchorId="4F978E27" wp14:editId="04354C82">
+              <wp:inline distT="0" distB="0" distL="0" distR="0" wp14:anchorId="7B172269" wp14:editId="4190068A">
                 <wp:extent cx="5760000" cy="3594"/>
                 <wp:effectExtent l="0" t="0" r="12700" b="15875"/>
                 <wp:docPr id="5" name="Group 5"/>
@@ -2204,7 +2033,7 @@
         <mc:AlternateContent>
           <mc:Choice Requires="wpg">
             <w:drawing>
-              <wp:inline distT="0" distB="0" distL="0" distR="0" wp14:anchorId="5D25A025" wp14:editId="077D84E9">
+              <wp:inline distT="0" distB="0" distL="0" distR="0" wp14:anchorId="4D57A14B" wp14:editId="35D386D3">
                 <wp:extent cx="5760000" cy="3594"/>
                 <wp:effectExtent l="0" t="0" r="12700" b="15875"/>
                 <wp:docPr id="10" name="Group 10"/>
@@ -2423,7 +2252,7 @@
         <mc:AlternateContent>
           <mc:Choice Requires="wpg">
             <w:drawing>
-              <wp:inline distT="0" distB="0" distL="0" distR="0" wp14:anchorId="361A62EA" wp14:editId="2D518B5E">
+              <wp:inline distT="0" distB="0" distL="0" distR="0" wp14:anchorId="0EE8188F" wp14:editId="7902D97F">
                 <wp:extent cx="5760000" cy="3594"/>
                 <wp:effectExtent l="0" t="0" r="12700" b="15875"/>
                 <wp:docPr id="12" name="Group 12"/>
@@ -2499,7 +2328,7 @@
     </w:p>
     <w:p>
       <w:pPr>
-        <w:pStyle w:val="ListParagraph"/>
+        <w:pStyle w:val="Paragraphedeliste"/>
         <w:numPr>
           <w:ilvl w:val="0"/>
           <w:numId w:val="5"/>
@@ -2618,7 +2447,7 @@
     </w:p>
     <w:p>
       <w:pPr>
-        <w:pStyle w:val="ListParagraph"/>
+        <w:pStyle w:val="Paragraphedeliste"/>
         <w:numPr>
           <w:ilvl w:val="0"/>
           <w:numId w:val="5"/>
@@ -2646,6 +2475,19 @@
     </w:p>
     <w:p>
       <w:pPr>
+        <w:spacing w:after="147"/>
+        <w:ind w:right="-239"/>
+        <w:rPr>
+          <w:rFonts w:eastAsia="Cambria" w:cs="Cambria"/>
+          <w:color w:val="000000"/>
+          <w:sz w:val="20"/>
+          <w:szCs w:val="24"/>
+          <w:lang w:eastAsia="fr-FR"/>
+        </w:rPr>
+      </w:pPr>
+    </w:p>
+    <w:p>
+      <w:pPr>
         <w:keepNext/>
         <w:keepLines/>
         <w:spacing w:after="0" w:line="265" w:lineRule="auto"/>
@@ -2695,7 +2537,7 @@
         <mc:AlternateContent>
           <mc:Choice Requires="wpg">
             <w:drawing>
-              <wp:inline distT="0" distB="0" distL="0" distR="0" wp14:anchorId="746C3622" wp14:editId="7665ADB6">
+              <wp:inline distT="0" distB="0" distL="0" distR="0" wp14:anchorId="7D5EDC23" wp14:editId="3B30266C">
                 <wp:extent cx="5760000" cy="3594"/>
                 <wp:effectExtent l="0" t="0" r="12700" b="15875"/>
                 <wp:docPr id="25" name="Group 25"/>
@@ -2771,7 +2613,7 @@
     </w:p>
     <w:p>
       <w:pPr>
-        <w:pStyle w:val="ListParagraph"/>
+        <w:pStyle w:val="Paragraphedeliste"/>
         <w:numPr>
           <w:ilvl w:val="0"/>
           <w:numId w:val="5"/>
@@ -2799,7 +2641,7 @@
     </w:p>
     <w:p>
       <w:pPr>
-        <w:pStyle w:val="ListParagraph"/>
+        <w:pStyle w:val="Paragraphedeliste"/>
         <w:numPr>
           <w:ilvl w:val="0"/>
           <w:numId w:val="5"/>
@@ -2824,10 +2666,20 @@
         </w:rPr>
         <w:t>GitHub</w:t>
       </w:r>
+      <w:r>
+        <w:rPr>
+          <w:rFonts w:eastAsia="Cambria" w:cs="Cambria"/>
+          <w:color w:val="000000"/>
+          <w:sz w:val="20"/>
+          <w:szCs w:val="24"/>
+          <w:lang w:eastAsia="fr-FR"/>
+        </w:rPr>
+        <w:t xml:space="preserve"> / GitLab</w:t>
+      </w:r>
     </w:p>
     <w:p>
       <w:pPr>
-        <w:pStyle w:val="ListParagraph"/>
+        <w:pStyle w:val="Paragraphedeliste"/>
         <w:numPr>
           <w:ilvl w:val="0"/>
           <w:numId w:val="5"/>
@@ -2865,7 +2717,7 @@
     </w:p>
     <w:p>
       <w:pPr>
-        <w:pStyle w:val="ListParagraph"/>
+        <w:pStyle w:val="Paragraphedeliste"/>
         <w:numPr>
           <w:ilvl w:val="0"/>
           <w:numId w:val="5"/>
@@ -2888,82 +2740,18 @@
           <w:szCs w:val="24"/>
           <w:lang w:eastAsia="fr-FR"/>
         </w:rPr>
-        <w:t>Docker</w:t>
-      </w:r>
-    </w:p>
-    <w:p>
-      <w:pPr>
-        <w:pStyle w:val="ListParagraph"/>
-        <w:numPr>
-          <w:ilvl w:val="0"/>
-          <w:numId w:val="5"/>
-        </w:numPr>
-        <w:spacing w:after="147"/>
-        <w:ind w:right="-239"/>
-        <w:rPr>
-          <w:rFonts w:eastAsia="Cambria" w:cs="Cambria"/>
-          <w:color w:val="000000"/>
-          <w:sz w:val="20"/>
-          <w:szCs w:val="24"/>
-          <w:lang w:eastAsia="fr-FR"/>
-        </w:rPr>
-      </w:pPr>
-      <w:r>
-        <w:rPr>
-          <w:rFonts w:eastAsia="Cambria" w:cs="Cambria"/>
-          <w:color w:val="000000"/>
-          <w:sz w:val="20"/>
-          <w:szCs w:val="24"/>
-          <w:lang w:eastAsia="fr-FR"/>
-        </w:rPr>
         <w:t>Eclipse</w:t>
       </w:r>
-    </w:p>
-    <w:p>
-      <w:pPr>
-        <w:pStyle w:val="ListParagraph"/>
-        <w:numPr>
-          <w:ilvl w:val="0"/>
-          <w:numId w:val="5"/>
-        </w:numPr>
-        <w:spacing w:after="147"/>
-        <w:ind w:right="-239"/>
-        <w:rPr>
-          <w:rFonts w:eastAsia="Cambria" w:cs="Cambria"/>
-          <w:color w:val="000000"/>
-          <w:sz w:val="20"/>
-          <w:szCs w:val="24"/>
-          <w:lang w:eastAsia="fr-FR"/>
-        </w:rPr>
-      </w:pPr>
-      <w:r>
-        <w:rPr>
-          <w:rFonts w:eastAsia="Cambria" w:cs="Cambria"/>
-          <w:color w:val="000000"/>
-          <w:sz w:val="20"/>
-          <w:szCs w:val="24"/>
-          <w:lang w:eastAsia="fr-FR"/>
-        </w:rPr>
-        <w:t>Postman</w:t>
-      </w:r>
-    </w:p>
-    <w:p>
-      <w:pPr>
-        <w:pStyle w:val="ListParagraph"/>
-        <w:numPr>
-          <w:ilvl w:val="0"/>
-          <w:numId w:val="5"/>
-        </w:numPr>
-        <w:spacing w:after="147"/>
-        <w:ind w:right="-239"/>
-        <w:rPr>
-          <w:rFonts w:eastAsia="Cambria" w:cs="Cambria"/>
-          <w:color w:val="000000"/>
-          <w:sz w:val="20"/>
-          <w:szCs w:val="24"/>
-          <w:lang w:eastAsia="fr-FR"/>
-        </w:rPr>
-      </w:pPr>
+      <w:r>
+        <w:rPr>
+          <w:rFonts w:eastAsia="Cambria" w:cs="Cambria"/>
+          <w:color w:val="000000"/>
+          <w:sz w:val="20"/>
+          <w:szCs w:val="24"/>
+          <w:lang w:eastAsia="fr-FR"/>
+        </w:rPr>
+        <w:t xml:space="preserve"> / </w:t>
+      </w:r>
       <w:r>
         <w:rPr>
           <w:rFonts w:eastAsia="Cambria" w:cs="Cambria"/>
@@ -3039,7 +2827,7 @@
         <mc:AlternateContent>
           <mc:Choice Requires="wpg">
             <w:drawing>
-              <wp:inline distT="0" distB="0" distL="0" distR="0" wp14:anchorId="69EFF426" wp14:editId="357634E4">
+              <wp:inline distT="0" distB="0" distL="0" distR="0" wp14:anchorId="413ED2E1" wp14:editId="222CCCD2">
                 <wp:extent cx="5760000" cy="3594"/>
                 <wp:effectExtent l="0" t="0" r="12700" b="15875"/>
                 <wp:docPr id="3" name="Group 3"/>
@@ -3115,7 +2903,7 @@
     </w:p>
     <w:p>
       <w:pPr>
-        <w:pStyle w:val="ListParagraph"/>
+        <w:pStyle w:val="Paragraphedeliste"/>
         <w:numPr>
           <w:ilvl w:val="0"/>
           <w:numId w:val="5"/>
@@ -3140,10 +2928,20 @@
         </w:rPr>
         <w:t>Linux</w:t>
       </w:r>
+      <w:r>
+        <w:rPr>
+          <w:rFonts w:eastAsia="Cambria" w:cs="Cambria"/>
+          <w:color w:val="000000"/>
+          <w:sz w:val="20"/>
+          <w:szCs w:val="24"/>
+          <w:lang w:eastAsia="fr-FR"/>
+        </w:rPr>
+        <w:t xml:space="preserve"> Debian</w:t>
+      </w:r>
     </w:p>
     <w:p>
       <w:pPr>
-        <w:pStyle w:val="ListParagraph"/>
+        <w:pStyle w:val="Paragraphedeliste"/>
         <w:numPr>
           <w:ilvl w:val="0"/>
           <w:numId w:val="5"/>
@@ -3233,7 +3031,7 @@
         <mc:AlternateContent>
           <mc:Choice Requires="wpg">
             <w:drawing>
-              <wp:inline distT="0" distB="0" distL="0" distR="0" wp14:anchorId="58DAFF56" wp14:editId="6482623E">
+              <wp:inline distT="0" distB="0" distL="0" distR="0" wp14:anchorId="2BBA47EB" wp14:editId="2465BB9E">
                 <wp:extent cx="5760000" cy="3594"/>
                 <wp:effectExtent l="0" t="0" r="12700" b="15875"/>
                 <wp:docPr id="23" name="Group 23"/>
@@ -3309,7 +3107,7 @@
     </w:p>
     <w:p>
       <w:pPr>
-        <w:pStyle w:val="ListParagraph"/>
+        <w:pStyle w:val="Paragraphedeliste"/>
         <w:numPr>
           <w:ilvl w:val="0"/>
           <w:numId w:val="5"/>
@@ -3337,7 +3135,7 @@
     </w:p>
     <w:p>
       <w:pPr>
-        <w:pStyle w:val="ListParagraph"/>
+        <w:pStyle w:val="Paragraphedeliste"/>
         <w:numPr>
           <w:ilvl w:val="0"/>
           <w:numId w:val="5"/>
@@ -3365,6 +3163,34 @@
     </w:p>
     <w:p>
       <w:pPr>
+        <w:pStyle w:val="Paragraphedeliste"/>
+        <w:numPr>
+          <w:ilvl w:val="0"/>
+          <w:numId w:val="5"/>
+        </w:numPr>
+        <w:spacing w:after="147"/>
+        <w:ind w:right="-239"/>
+        <w:rPr>
+          <w:rFonts w:eastAsia="Cambria" w:cs="Cambria"/>
+          <w:color w:val="000000"/>
+          <w:sz w:val="20"/>
+          <w:szCs w:val="24"/>
+          <w:lang w:eastAsia="fr-FR"/>
+        </w:rPr>
+      </w:pPr>
+      <w:r>
+        <w:rPr>
+          <w:rFonts w:eastAsia="Cambria" w:cs="Cambria"/>
+          <w:color w:val="000000"/>
+          <w:sz w:val="20"/>
+          <w:szCs w:val="24"/>
+          <w:lang w:eastAsia="fr-FR"/>
+        </w:rPr>
+        <w:t>DDD</w:t>
+      </w:r>
+    </w:p>
+    <w:p>
+      <w:pPr>
         <w:spacing w:after="147"/>
         <w:ind w:left="360" w:right="-239"/>
         <w:rPr>
@@ -3436,7 +3262,7 @@
         <mc:AlternateContent>
           <mc:Choice Requires="wpg">
             <w:drawing>
-              <wp:inline distT="0" distB="0" distL="0" distR="0" wp14:anchorId="7FE86C37" wp14:editId="128C777D">
+              <wp:inline distT="0" distB="0" distL="0" distR="0" wp14:anchorId="6DDB6D8B" wp14:editId="160662D6">
                 <wp:extent cx="5798185" cy="9144"/>
                 <wp:effectExtent l="0" t="0" r="0" b="0"/>
                 <wp:docPr id="16" name="Group 5488"/>
@@ -4279,7 +4105,7 @@
         <mc:AlternateContent>
           <mc:Choice Requires="wpg">
             <w:drawing>
-              <wp:inline distT="0" distB="0" distL="0" distR="0" wp14:anchorId="18BAB365" wp14:editId="4D80DD2B">
+              <wp:inline distT="0" distB="0" distL="0" distR="0" wp14:anchorId="0E0A709B" wp14:editId="418E9B03">
                 <wp:extent cx="5798185" cy="9144"/>
                 <wp:effectExtent l="0" t="0" r="0" b="0"/>
                 <wp:docPr id="7" name="Group 5489"/>
@@ -4389,7 +4215,7 @@
           <w:sz w:val="24"/>
           <w:szCs w:val="24"/>
         </w:rPr>
-        <w:t>Consultant Architecte logiciel</w:t>
+        <w:t xml:space="preserve">Consultant </w:t>
       </w:r>
       <w:r>
         <w:rPr>
@@ -4397,6 +4223,17 @@
           <w:b/>
           <w:bCs/>
           <w:color w:val="000000"/>
+          <w:sz w:val="24"/>
+          <w:szCs w:val="24"/>
+        </w:rPr>
+        <w:t>développeur backend</w:t>
+      </w:r>
+      <w:r>
+        <w:rPr>
+          <w:rFonts w:ascii="Calibri Light" w:eastAsia="Times New Roman" w:hAnsi="Calibri Light" w:cs="Times New Roman"/>
+          <w:b/>
+          <w:bCs/>
+          <w:color w:val="000000"/>
           <w:sz w:val="20"/>
           <w:szCs w:val="20"/>
         </w:rPr>
@@ -4422,7 +4259,7 @@
           <w:sz w:val="20"/>
           <w:szCs w:val="20"/>
         </w:rPr>
-        <w:t>06</w:t>
+        <w:t>0</w:t>
       </w:r>
       <w:r>
         <w:rPr>
@@ -4433,6 +4270,17 @@
           <w:sz w:val="20"/>
           <w:szCs w:val="20"/>
         </w:rPr>
+        <w:t>8</w:t>
+      </w:r>
+      <w:r>
+        <w:rPr>
+          <w:rFonts w:ascii="Calibri Light" w:eastAsia="Times New Roman" w:hAnsi="Calibri Light" w:cs="Times New Roman"/>
+          <w:b/>
+          <w:bCs/>
+          <w:color w:val="000000"/>
+          <w:sz w:val="20"/>
+          <w:szCs w:val="20"/>
+        </w:rPr>
         <w:t>/</w:t>
       </w:r>
       <w:r>
@@ -4444,29 +4292,7 @@
           <w:sz w:val="20"/>
           <w:szCs w:val="20"/>
         </w:rPr>
-        <w:t>2020</w:t>
-      </w:r>
-      <w:r>
-        <w:rPr>
-          <w:rFonts w:ascii="Calibri Light" w:eastAsia="Times New Roman" w:hAnsi="Calibri Light" w:cs="Times New Roman"/>
-          <w:b/>
-          <w:bCs/>
-          <w:color w:val="000000"/>
-          <w:sz w:val="20"/>
-          <w:szCs w:val="20"/>
-        </w:rPr>
-        <w:t xml:space="preserve"> </w:t>
-      </w:r>
-      <w:r>
-        <w:rPr>
-          <w:rFonts w:ascii="Calibri Light" w:eastAsia="Times New Roman" w:hAnsi="Calibri Light" w:cs="Times New Roman"/>
-          <w:b/>
-          <w:bCs/>
-          <w:color w:val="000000"/>
-          <w:sz w:val="20"/>
-          <w:szCs w:val="20"/>
-        </w:rPr>
-        <w:t>(2 mois</w:t>
+        <w:t>2020 (2 mois</w:t>
       </w:r>
       <w:r>
         <w:rPr>
@@ -4502,7 +4328,7 @@
           <w:szCs w:val="24"/>
           <w:lang w:eastAsia="fr-FR"/>
         </w:rPr>
-        <w:t>Indépendant</w:t>
+        <w:t>KYRIA Consultancy Services</w:t>
       </w:r>
       <w:r>
         <w:rPr>
@@ -4512,7 +4338,7 @@
           <w:szCs w:val="24"/>
           <w:lang w:eastAsia="fr-FR"/>
         </w:rPr>
-        <w:t xml:space="preserve"> : </w:t>
+        <w:t xml:space="preserve"> SARL</w:t>
       </w:r>
       <w:r>
         <w:rPr>
@@ -4522,17 +4348,7 @@
           <w:szCs w:val="24"/>
           <w:lang w:eastAsia="fr-FR"/>
         </w:rPr>
-        <w:t>S</w:t>
-      </w:r>
-      <w:r>
-        <w:rPr>
-          <w:rFonts w:eastAsia="Cambria" w:cs="Cambria"/>
-          <w:color w:val="595959"/>
-          <w:sz w:val="20"/>
-          <w:szCs w:val="24"/>
-          <w:lang w:eastAsia="fr-FR"/>
-        </w:rPr>
-        <w:t>écurité des paiements par carte bancaire</w:t>
+        <w:t> : Conseil, Stratégie et réalisation IT</w:t>
       </w:r>
       <w:r>
         <w:rPr>
@@ -4666,50 +4482,17 @@
                 <w:sz w:val="20"/>
                 <w:szCs w:val="20"/>
               </w:rPr>
-              <w:t xml:space="preserve">Prototypage </w:t>
-            </w:r>
-            <w:r>
-              <w:rPr>
-                <w:rFonts w:ascii="Calibri" w:eastAsia="Calibri" w:hAnsi="Calibri" w:cs="Times New Roman"/>
-                <w:bCs/>
-                <w:iCs/>
-                <w:sz w:val="20"/>
-                <w:szCs w:val="20"/>
-              </w:rPr>
-              <w:t xml:space="preserve">en cours </w:t>
-            </w:r>
-            <w:r>
-              <w:rPr>
-                <w:rFonts w:ascii="Calibri" w:eastAsia="Calibri" w:hAnsi="Calibri" w:cs="Times New Roman"/>
-                <w:bCs/>
-                <w:iCs/>
-                <w:sz w:val="20"/>
-                <w:szCs w:val="20"/>
-              </w:rPr>
-              <w:t xml:space="preserve">de </w:t>
-            </w:r>
-            <w:hyperlink r:id="rId12" w:history="1">
-              <w:r>
-                <w:rPr>
-                  <w:rStyle w:val="Hyperlink"/>
-                  <w:rFonts w:ascii="Calibri" w:eastAsia="Calibri" w:hAnsi="Calibri" w:cs="Times New Roman"/>
-                  <w:bCs/>
-                  <w:iCs/>
-                  <w:sz w:val="20"/>
-                  <w:szCs w:val="20"/>
-                </w:rPr>
-                <w:t>la plateforme Surati</w:t>
-              </w:r>
-            </w:hyperlink>
-            <w:r>
-              <w:rPr>
-                <w:rFonts w:ascii="Calibri" w:eastAsia="Calibri" w:hAnsi="Calibri" w:cs="Times New Roman"/>
-                <w:bCs/>
-                <w:iCs/>
-                <w:sz w:val="20"/>
-                <w:szCs w:val="20"/>
-              </w:rPr>
-              <w:t xml:space="preserve"> pour la détection et la prévention de la fraude à la carte bancaire et maitrise des risques en collaboration avec le consultant et chercheur indépendant Amon ETTIEN, Docteur en Sciences des Technologies de l’Information et de la Communication (Université Paris 6).</w:t>
+              <w:t>Appui à l'équipe projet pour le développement de modules et fonctionnalités pour logiciel de comptabilité</w:t>
+            </w:r>
+            <w:r>
+              <w:rPr>
+                <w:rFonts w:ascii="Calibri" w:eastAsia="Calibri" w:hAnsi="Calibri" w:cs="Times New Roman"/>
+                <w:bCs/>
+                <w:iCs/>
+                <w:sz w:val="20"/>
+                <w:szCs w:val="20"/>
+              </w:rPr>
+              <w:t>.</w:t>
             </w:r>
           </w:p>
         </w:tc>
@@ -4731,7 +4514,6 @@
               <w:jc w:val="both"/>
               <w:rPr>
                 <w:rFonts w:ascii="Calibri" w:eastAsia="Calibri" w:hAnsi="Calibri" w:cs="Times New Roman"/>
-                <w:b/>
                 <w:bCs/>
                 <w:iCs/>
                 <w:sz w:val="20"/>
@@ -4801,7 +4583,7 @@
                 <w:szCs w:val="20"/>
                 <w:lang w:val="en-US"/>
               </w:rPr>
-              <w:t xml:space="preserve">Java 8 </w:t>
+              <w:t xml:space="preserve">Java </w:t>
             </w:r>
             <w:r>
               <w:rPr>
@@ -4812,7 +4594,7 @@
                 <w:szCs w:val="20"/>
                 <w:lang w:val="en-US"/>
               </w:rPr>
-              <w:t>/ Android Studio</w:t>
+              <w:t>11</w:t>
             </w:r>
             <w:r>
               <w:rPr>
@@ -4834,7 +4616,7 @@
                 <w:szCs w:val="20"/>
                 <w:lang w:val="en-US"/>
               </w:rPr>
-              <w:t>Eclipse Photon</w:t>
+              <w:t>Mockito</w:t>
             </w:r>
             <w:r>
               <w:rPr>
@@ -4845,7 +4627,7 @@
                 <w:szCs w:val="20"/>
                 <w:lang w:val="en-US"/>
               </w:rPr>
-              <w:t xml:space="preserve"> </w:t>
+              <w:t xml:space="preserve"> / Junit </w:t>
             </w:r>
             <w:r>
               <w:rPr>
@@ -4856,7 +4638,7 @@
                 <w:szCs w:val="20"/>
                 <w:lang w:val="en-US"/>
               </w:rPr>
-              <w:t xml:space="preserve">/ Junit 4 </w:t>
+              <w:t>5</w:t>
             </w:r>
             <w:r>
               <w:rPr>
@@ -4867,7 +4649,7 @@
                 <w:szCs w:val="20"/>
                 <w:lang w:val="en-US"/>
               </w:rPr>
-              <w:t>/ Web services REST / HTML5</w:t>
+              <w:t xml:space="preserve"> / </w:t>
             </w:r>
             <w:r>
               <w:rPr>
@@ -4878,7 +4660,7 @@
                 <w:szCs w:val="20"/>
                 <w:lang w:val="en-US"/>
               </w:rPr>
-              <w:t xml:space="preserve"> / CSS 3</w:t>
+              <w:t xml:space="preserve">Domain Driven Development / Architecture hexagonale </w:t>
             </w:r>
             <w:r>
               <w:rPr>
@@ -4889,7 +4671,7 @@
                 <w:szCs w:val="20"/>
                 <w:lang w:val="en-US"/>
               </w:rPr>
-              <w:t xml:space="preserve"> / JavaScript / Tacit</w:t>
+              <w:t xml:space="preserve"> / Git / </w:t>
             </w:r>
             <w:r>
               <w:rPr>
@@ -4900,7 +4682,7 @@
                 <w:szCs w:val="20"/>
                 <w:lang w:val="en-US"/>
               </w:rPr>
-              <w:t xml:space="preserve"> </w:t>
+              <w:t>GitLab</w:t>
             </w:r>
             <w:r>
               <w:rPr>
@@ -4911,63 +4693,26 @@
                 <w:szCs w:val="20"/>
                 <w:lang w:val="en-US"/>
               </w:rPr>
-              <w:t xml:space="preserve">/ Bootstrap 3 / SQL / PostgreSQL 9.3 / </w:t>
-            </w:r>
-            <w:r>
-              <w:rPr>
-                <w:rFonts w:ascii="Calibri" w:eastAsia="Calibri" w:hAnsi="Calibri" w:cs="Times New Roman"/>
+              <w:t xml:space="preserve"> / Maven / TDD / SCRUM</w:t>
+            </w:r>
+          </w:p>
+          <w:p>
+            <w:pPr>
+              <w:autoSpaceDE w:val="0"/>
+              <w:autoSpaceDN w:val="0"/>
+              <w:adjustRightInd w:val="0"/>
+              <w:ind w:hanging="10"/>
+              <w:jc w:val="both"/>
+              <w:rPr>
+                <w:rFonts w:ascii="Calibri" w:eastAsia="Calibri" w:hAnsi="Calibri" w:cs="Times New Roman"/>
+                <w:b/>
                 <w:bCs/>
                 <w:iCs/>
                 <w:sz w:val="20"/>
                 <w:szCs w:val="20"/>
                 <w:lang w:val="en-US"/>
               </w:rPr>
-              <w:t>Takes framework/ XSLT</w:t>
-            </w:r>
-            <w:r>
-              <w:rPr>
-                <w:rFonts w:ascii="Calibri" w:eastAsia="Calibri" w:hAnsi="Calibri" w:cs="Times New Roman"/>
-                <w:bCs/>
-                <w:iCs/>
-                <w:sz w:val="20"/>
-                <w:szCs w:val="20"/>
-                <w:lang w:val="en-US"/>
-              </w:rPr>
-              <w:t xml:space="preserve"> / Git / </w:t>
-            </w:r>
-            <w:r>
-              <w:rPr>
-                <w:rFonts w:ascii="Calibri" w:eastAsia="Calibri" w:hAnsi="Calibri" w:cs="Times New Roman"/>
-                <w:bCs/>
-                <w:iCs/>
-                <w:sz w:val="20"/>
-                <w:szCs w:val="20"/>
-                <w:lang w:val="en-US"/>
-              </w:rPr>
-              <w:t xml:space="preserve">GitHub / Linux Debian 10 </w:t>
-            </w:r>
-            <w:r>
-              <w:rPr>
-                <w:rFonts w:ascii="Calibri" w:eastAsia="Calibri" w:hAnsi="Calibri" w:cs="Times New Roman"/>
-                <w:bCs/>
-                <w:iCs/>
-                <w:sz w:val="20"/>
-                <w:szCs w:val="20"/>
-                <w:lang w:val="en-US"/>
-              </w:rPr>
-              <w:t xml:space="preserve">/ Papyrus / SSL / Maven </w:t>
-            </w:r>
-            <w:r>
-              <w:rPr>
-                <w:rFonts w:ascii="Calibri" w:eastAsia="Calibri" w:hAnsi="Calibri" w:cs="Times New Roman"/>
-                <w:bCs/>
-                <w:iCs/>
-                <w:sz w:val="20"/>
-                <w:szCs w:val="20"/>
-                <w:lang w:val="en-US"/>
-              </w:rPr>
-              <w:t>/ MobaXterm / TDD / SCRUM</w:t>
-            </w:r>
+            </w:pPr>
           </w:p>
         </w:tc>
       </w:tr>
@@ -4987,21 +4732,22 @@
           <w:b/>
           <w:bCs/>
           <w:color w:val="000000"/>
+          <w:sz w:val="20"/>
+          <w:szCs w:val="20"/>
+        </w:rPr>
+      </w:pPr>
+      <w:r>
+        <w:rPr>
+          <w:rFonts w:ascii="Calibri Light" w:eastAsia="Times New Roman" w:hAnsi="Calibri Light" w:cs="Times New Roman"/>
+          <w:b/>
+          <w:bCs/>
+          <w:color w:val="000000"/>
           <w:sz w:val="24"/>
           <w:szCs w:val="24"/>
         </w:rPr>
-      </w:pPr>
-    </w:p>
-    <w:p>
-      <w:pPr>
-        <w:keepNext/>
-        <w:keepLines/>
-        <w:tabs>
-          <w:tab w:val="right" w:pos="9051"/>
-        </w:tabs>
-        <w:spacing w:before="40" w:after="0" w:line="253" w:lineRule="auto"/>
-        <w:jc w:val="both"/>
-        <w:outlineLvl w:val="1"/>
+        <w:t>Gérant &amp; Architecte logiciel</w:t>
+      </w:r>
+      <w:r>
         <w:rPr>
           <w:rFonts w:ascii="Calibri Light" w:eastAsia="Times New Roman" w:hAnsi="Calibri Light" w:cs="Times New Roman"/>
           <w:b/>
@@ -5010,17 +4756,62 @@
           <w:sz w:val="20"/>
           <w:szCs w:val="20"/>
         </w:rPr>
-      </w:pPr>
+        <w:tab/>
+      </w:r>
       <w:r>
         <w:rPr>
           <w:rFonts w:ascii="Calibri Light" w:eastAsia="Times New Roman" w:hAnsi="Calibri Light" w:cs="Times New Roman"/>
           <w:b/>
           <w:bCs/>
           <w:color w:val="000000"/>
-          <w:sz w:val="24"/>
-          <w:szCs w:val="24"/>
-        </w:rPr>
-        <w:t xml:space="preserve">Gérant &amp; </w:t>
+          <w:sz w:val="20"/>
+          <w:szCs w:val="20"/>
+        </w:rPr>
+        <w:t xml:space="preserve">Depuis </w:t>
+      </w:r>
+      <w:r>
+        <w:rPr>
+          <w:rFonts w:ascii="Calibri Light" w:hAnsi="Calibri Light" w:cs="Times New Roman"/>
+          <w:b/>
+          <w:bCs/>
+          <w:color w:val="000000"/>
+          <w:sz w:val="20"/>
+          <w:szCs w:val="20"/>
+        </w:rPr>
+        <w:t>10</w:t>
+      </w:r>
+      <w:r>
+        <w:rPr>
+          <w:rFonts w:ascii="Calibri Light" w:hAnsi="Calibri Light" w:cs="Times New Roman"/>
+          <w:b/>
+          <w:bCs/>
+          <w:color w:val="000000"/>
+          <w:sz w:val="20"/>
+          <w:szCs w:val="20"/>
+        </w:rPr>
+        <w:t>/</w:t>
+      </w:r>
+      <w:r>
+        <w:rPr>
+          <w:rFonts w:ascii="Calibri Light" w:hAnsi="Calibri Light" w:cs="Times New Roman"/>
+          <w:b/>
+          <w:bCs/>
+          <w:color w:val="000000"/>
+          <w:sz w:val="20"/>
+          <w:szCs w:val="20"/>
+        </w:rPr>
+        <w:t>2018</w:t>
+      </w:r>
+      <w:r>
+        <w:rPr>
+          <w:rFonts w:ascii="Calibri Light" w:hAnsi="Calibri Light" w:cs="Times New Roman"/>
+          <w:b/>
+          <w:bCs/>
+          <w:color w:val="000000"/>
+          <w:sz w:val="20"/>
+          <w:szCs w:val="20"/>
+        </w:rPr>
+        <w:t xml:space="preserve"> </w:t>
       </w:r>
       <w:r>
         <w:rPr>
@@ -5028,10 +4819,10 @@
           <w:b/>
           <w:bCs/>
           <w:color w:val="000000"/>
-          <w:sz w:val="24"/>
-          <w:szCs w:val="24"/>
-        </w:rPr>
-        <w:t>Architecte logiciel</w:t>
+          <w:sz w:val="20"/>
+          <w:szCs w:val="20"/>
+        </w:rPr>
+        <w:t>(</w:t>
       </w:r>
       <w:r>
         <w:rPr>
@@ -5042,7 +4833,7 @@
           <w:sz w:val="20"/>
           <w:szCs w:val="20"/>
         </w:rPr>
-        <w:tab/>
+        <w:t>2</w:t>
       </w:r>
       <w:r>
         <w:rPr>
@@ -5053,51 +4844,7 @@
           <w:sz w:val="20"/>
           <w:szCs w:val="20"/>
         </w:rPr>
-        <w:t xml:space="preserve">Depuis </w:t>
-      </w:r>
-      <w:r>
-        <w:rPr>
-          <w:rFonts w:ascii="Calibri Light" w:hAnsi="Calibri Light" w:cs="Times New Roman"/>
-          <w:b/>
-          <w:bCs/>
-          <w:color w:val="000000"/>
-          <w:sz w:val="20"/>
-          <w:szCs w:val="20"/>
-        </w:rPr>
-        <w:t>10</w:t>
-      </w:r>
-      <w:r>
-        <w:rPr>
-          <w:rFonts w:ascii="Calibri Light" w:hAnsi="Calibri Light" w:cs="Times New Roman"/>
-          <w:b/>
-          <w:bCs/>
-          <w:color w:val="000000"/>
-          <w:sz w:val="20"/>
-          <w:szCs w:val="20"/>
-        </w:rPr>
-        <w:t>/</w:t>
-      </w:r>
-      <w:r>
-        <w:rPr>
-          <w:rFonts w:ascii="Calibri Light" w:hAnsi="Calibri Light" w:cs="Times New Roman"/>
-          <w:b/>
-          <w:bCs/>
-          <w:color w:val="000000"/>
-          <w:sz w:val="20"/>
-          <w:szCs w:val="20"/>
-        </w:rPr>
-        <w:t>2018</w:t>
-      </w:r>
-      <w:r>
-        <w:rPr>
-          <w:rFonts w:ascii="Calibri Light" w:hAnsi="Calibri Light" w:cs="Times New Roman"/>
-          <w:b/>
-          <w:bCs/>
-          <w:color w:val="000000"/>
-          <w:sz w:val="20"/>
-          <w:szCs w:val="20"/>
-        </w:rPr>
-        <w:t xml:space="preserve"> </w:t>
+        <w:t xml:space="preserve"> an</w:t>
       </w:r>
       <w:r>
         <w:rPr>
@@ -5108,18 +4855,7 @@
           <w:sz w:val="20"/>
           <w:szCs w:val="20"/>
         </w:rPr>
-        <w:t>(1 an 9</w:t>
-      </w:r>
-      <w:r>
-        <w:rPr>
-          <w:rFonts w:ascii="Calibri Light" w:eastAsia="Times New Roman" w:hAnsi="Calibri Light" w:cs="Times New Roman"/>
-          <w:b/>
-          <w:bCs/>
-          <w:color w:val="000000"/>
-          <w:sz w:val="20"/>
-          <w:szCs w:val="20"/>
-        </w:rPr>
-        <w:t xml:space="preserve"> mois</w:t>
+        <w:t>s</w:t>
       </w:r>
       <w:r>
         <w:rPr>
@@ -5310,80 +5046,19 @@
                 <w:sz w:val="20"/>
                 <w:szCs w:val="20"/>
               </w:rPr>
-              <w:t>Élaboration de l’</w:t>
-            </w:r>
-            <w:r>
-              <w:rPr>
-                <w:rFonts w:ascii="Calibri" w:eastAsia="Calibri" w:hAnsi="Calibri" w:cs="Times New Roman"/>
-                <w:bCs/>
-                <w:iCs/>
-                <w:sz w:val="20"/>
-                <w:szCs w:val="20"/>
-              </w:rPr>
-              <w:t xml:space="preserve">architecture logicielle, </w:t>
-            </w:r>
-            <w:r>
-              <w:rPr>
-                <w:rFonts w:ascii="Calibri" w:eastAsia="Calibri" w:hAnsi="Calibri" w:cs="Times New Roman"/>
-                <w:bCs/>
-                <w:iCs/>
-                <w:sz w:val="20"/>
-                <w:szCs w:val="20"/>
-              </w:rPr>
-              <w:t>prototypage</w:t>
-            </w:r>
-            <w:r>
-              <w:rPr>
-                <w:rFonts w:ascii="Calibri" w:eastAsia="Calibri" w:hAnsi="Calibri" w:cs="Times New Roman"/>
-                <w:bCs/>
-                <w:iCs/>
-                <w:sz w:val="20"/>
-                <w:szCs w:val="20"/>
-              </w:rPr>
-              <w:t xml:space="preserve"> et </w:t>
-            </w:r>
-            <w:r>
-              <w:rPr>
-                <w:rFonts w:ascii="Calibri" w:eastAsia="Calibri" w:hAnsi="Calibri" w:cs="Times New Roman"/>
-                <w:bCs/>
-                <w:iCs/>
-                <w:sz w:val="20"/>
-                <w:szCs w:val="20"/>
-              </w:rPr>
-              <w:t>développement</w:t>
-            </w:r>
-            <w:r>
-              <w:rPr>
-                <w:rFonts w:ascii="Calibri" w:eastAsia="Calibri" w:hAnsi="Calibri" w:cs="Times New Roman"/>
-                <w:bCs/>
-                <w:iCs/>
-                <w:sz w:val="20"/>
-                <w:szCs w:val="20"/>
-              </w:rPr>
-              <w:t xml:space="preserve"> de </w:t>
-            </w:r>
-            <w:hyperlink r:id="rId13" w:history="1">
+              <w:t xml:space="preserve">Élaboration de l’architecture logicielle, prototypage et développement de </w:t>
+            </w:r>
+            <w:hyperlink r:id="rId12" w:history="1">
               <w:r>
                 <w:rPr>
-                  <w:rStyle w:val="Hyperlink"/>
+                  <w:rStyle w:val="Lienhypertexte"/>
                   <w:rFonts w:ascii="Calibri" w:eastAsia="Calibri" w:hAnsi="Calibri" w:cs="Times New Roman"/>
                   <w:bCs/>
                   <w:iCs/>
                   <w:sz w:val="20"/>
                   <w:szCs w:val="20"/>
                 </w:rPr>
-                <w:t xml:space="preserve">la plateforme </w:t>
-              </w:r>
-              <w:r>
-                <w:rPr>
-                  <w:rStyle w:val="Hyperlink"/>
-                  <w:rFonts w:ascii="Calibri" w:eastAsia="Calibri" w:hAnsi="Calibri" w:cs="Times New Roman"/>
-                  <w:bCs/>
-                  <w:iCs/>
-                  <w:sz w:val="20"/>
-                  <w:szCs w:val="20"/>
-                </w:rPr>
-                <w:t>Minlessika</w:t>
+                <w:t>la plateforme Minlessika</w:t>
               </w:r>
             </w:hyperlink>
             <w:r>
@@ -5394,87 +5069,7 @@
                 <w:sz w:val="20"/>
                 <w:szCs w:val="20"/>
               </w:rPr>
-              <w:t xml:space="preserve">, plateforme de supervision de compteurs électriques, de gestion de projets informatiques à distance et de gestion de comptabilité </w:t>
-            </w:r>
-            <w:r>
-              <w:rPr>
-                <w:rFonts w:ascii="Calibri" w:eastAsia="Calibri" w:hAnsi="Calibri" w:cs="Times New Roman"/>
-                <w:bCs/>
-                <w:iCs/>
-                <w:sz w:val="20"/>
-                <w:szCs w:val="20"/>
-              </w:rPr>
-              <w:t xml:space="preserve">générale </w:t>
-            </w:r>
-            <w:r>
-              <w:rPr>
-                <w:rFonts w:ascii="Calibri" w:eastAsia="Calibri" w:hAnsi="Calibri" w:cs="Times New Roman"/>
-                <w:bCs/>
-                <w:iCs/>
-                <w:sz w:val="20"/>
-                <w:szCs w:val="20"/>
-              </w:rPr>
-              <w:t>en ligne </w:t>
-            </w:r>
-            <w:r>
-              <w:rPr>
-                <w:rFonts w:ascii="Calibri" w:eastAsia="Calibri" w:hAnsi="Calibri" w:cs="Times New Roman"/>
-                <w:bCs/>
-                <w:iCs/>
-                <w:sz w:val="20"/>
-                <w:szCs w:val="20"/>
-              </w:rPr>
-              <w:t>avec intégration de</w:t>
-            </w:r>
-            <w:r>
-              <w:rPr>
-                <w:rFonts w:ascii="Calibri" w:eastAsia="Calibri" w:hAnsi="Calibri" w:cs="Times New Roman"/>
-                <w:bCs/>
-                <w:iCs/>
-                <w:sz w:val="20"/>
-                <w:szCs w:val="20"/>
-              </w:rPr>
-              <w:t>s moyens de</w:t>
-            </w:r>
-            <w:r>
-              <w:rPr>
-                <w:rFonts w:ascii="Calibri" w:eastAsia="Calibri" w:hAnsi="Calibri" w:cs="Times New Roman"/>
-                <w:bCs/>
-                <w:iCs/>
-                <w:sz w:val="20"/>
-                <w:szCs w:val="20"/>
-              </w:rPr>
-              <w:t xml:space="preserve"> </w:t>
-            </w:r>
-            <w:r>
-              <w:rPr>
-                <w:rFonts w:ascii="Calibri" w:eastAsia="Calibri" w:hAnsi="Calibri" w:cs="Times New Roman"/>
-                <w:bCs/>
-                <w:iCs/>
-                <w:sz w:val="20"/>
-                <w:szCs w:val="20"/>
-              </w:rPr>
-              <w:t>paiement Mobile</w:t>
-            </w:r>
-            <w:r>
-              <w:rPr>
-                <w:rFonts w:ascii="Calibri" w:eastAsia="Calibri" w:hAnsi="Calibri" w:cs="Times New Roman"/>
-                <w:bCs/>
-                <w:iCs/>
-                <w:sz w:val="20"/>
-                <w:szCs w:val="20"/>
-              </w:rPr>
-              <w:t xml:space="preserve"> money, Visa et MasterCard </w:t>
-            </w:r>
-            <w:r>
-              <w:rPr>
-                <w:rFonts w:ascii="Calibri" w:eastAsia="Calibri" w:hAnsi="Calibri" w:cs="Times New Roman"/>
-                <w:bCs/>
-                <w:iCs/>
-                <w:sz w:val="20"/>
-                <w:szCs w:val="20"/>
-              </w:rPr>
-              <w:t>;</w:t>
+              <w:t>, plateforme de supervision de compteurs électriques, de gestion de projets informatiques à distance et de gestion de comptabilité générale en ligne avec intégration des moyens de paiement Mobile money, Visa et MasterCard ;</w:t>
             </w:r>
           </w:p>
           <w:p>
@@ -5505,47 +5100,7 @@
                 <w:sz w:val="20"/>
                 <w:szCs w:val="20"/>
               </w:rPr>
-              <w:t>Mise en place d’un environneme</w:t>
-            </w:r>
-            <w:r>
-              <w:rPr>
-                <w:rFonts w:ascii="Calibri" w:eastAsia="Calibri" w:hAnsi="Calibri" w:cs="Times New Roman"/>
-                <w:bCs/>
-                <w:iCs/>
-                <w:sz w:val="20"/>
-                <w:szCs w:val="20"/>
-              </w:rPr>
-              <w:t>nt DevO</w:t>
-            </w:r>
-            <w:r>
-              <w:rPr>
-                <w:rFonts w:ascii="Calibri" w:eastAsia="Calibri" w:hAnsi="Calibri" w:cs="Times New Roman"/>
-                <w:bCs/>
-                <w:iCs/>
-                <w:sz w:val="20"/>
-                <w:szCs w:val="20"/>
-              </w:rPr>
-              <w:t>ps</w:t>
-            </w:r>
-            <w:r>
-              <w:rPr>
-                <w:rFonts w:ascii="Calibri" w:eastAsia="Calibri" w:hAnsi="Calibri" w:cs="Times New Roman"/>
-                <w:bCs/>
-                <w:iCs/>
-                <w:sz w:val="20"/>
-                <w:szCs w:val="20"/>
-              </w:rPr>
-              <w:t xml:space="preserve"> pour l’entreprise</w:t>
-            </w:r>
-            <w:r>
-              <w:rPr>
-                <w:rFonts w:ascii="Calibri" w:eastAsia="Calibri" w:hAnsi="Calibri" w:cs="Times New Roman"/>
-                <w:bCs/>
-                <w:iCs/>
-                <w:sz w:val="20"/>
-                <w:szCs w:val="20"/>
-              </w:rPr>
-              <w:t> ;</w:t>
+              <w:t>Mise en place d’un environnement DevOps pour l’entreprise ;</w:t>
             </w:r>
           </w:p>
           <w:p>
@@ -5576,27 +5131,7 @@
                 <w:sz w:val="20"/>
                 <w:szCs w:val="20"/>
               </w:rPr>
-              <w:t>Réalisation d’un simulateur de marché boursier à l’aide des systèmes multi-agents </w:t>
-            </w:r>
-            <w:r>
-              <w:rPr>
-                <w:rFonts w:ascii="Calibri" w:eastAsia="Calibri" w:hAnsi="Calibri" w:cs="Times New Roman"/>
-                <w:bCs/>
-                <w:iCs/>
-                <w:sz w:val="20"/>
-                <w:szCs w:val="20"/>
-              </w:rPr>
-              <w:t>avec le Framework JADE</w:t>
-            </w:r>
-            <w:r>
-              <w:rPr>
-                <w:rFonts w:ascii="Calibri" w:eastAsia="Calibri" w:hAnsi="Calibri" w:cs="Times New Roman"/>
-                <w:bCs/>
-                <w:iCs/>
-                <w:sz w:val="20"/>
-                <w:szCs w:val="20"/>
-              </w:rPr>
-              <w:t>.</w:t>
+              <w:t>Réalisation d’un simulateur de marché boursier à l’aide des systèmes multi-agents avec le Framework JADE.</w:t>
             </w:r>
           </w:p>
         </w:tc>
@@ -5665,17 +5200,7 @@
                 <w:sz w:val="20"/>
                 <w:szCs w:val="20"/>
               </w:rPr>
-              <w:t>Elaboration de la plateforme Minlessika dans une architecture 3 tiers dans un modèle SaaS</w:t>
-            </w:r>
-            <w:r>
-              <w:rPr>
-                <w:rFonts w:ascii="Calibri" w:eastAsia="Calibri" w:hAnsi="Calibri" w:cs="Times New Roman"/>
-                <w:bCs/>
-                <w:iCs/>
-                <w:sz w:val="20"/>
-                <w:szCs w:val="20"/>
-              </w:rPr>
-              <w:t> ;</w:t>
+              <w:t>Elaboration de la plateforme Minlessika dans une architecture 3 tiers dans un modèle SaaS ;</w:t>
             </w:r>
           </w:p>
           <w:p>
@@ -5706,47 +5231,7 @@
                 <w:sz w:val="20"/>
                 <w:szCs w:val="20"/>
               </w:rPr>
-              <w:t>Développement collaboratif</w:t>
-            </w:r>
-            <w:r>
-              <w:rPr>
-                <w:rFonts w:ascii="Calibri" w:eastAsia="Calibri" w:hAnsi="Calibri" w:cs="Times New Roman"/>
-                <w:bCs/>
-                <w:iCs/>
-                <w:sz w:val="20"/>
-                <w:szCs w:val="20"/>
-              </w:rPr>
-              <w:t xml:space="preserve"> et agile (SCRUM)</w:t>
-            </w:r>
-            <w:r>
-              <w:rPr>
-                <w:rFonts w:ascii="Calibri" w:eastAsia="Calibri" w:hAnsi="Calibri" w:cs="Times New Roman"/>
-                <w:bCs/>
-                <w:iCs/>
-                <w:sz w:val="20"/>
-                <w:szCs w:val="20"/>
-              </w:rPr>
-              <w:t>,</w:t>
-            </w:r>
-            <w:r>
-              <w:rPr>
-                <w:rFonts w:ascii="Calibri" w:eastAsia="Calibri" w:hAnsi="Calibri" w:cs="Times New Roman"/>
-                <w:bCs/>
-                <w:iCs/>
-                <w:sz w:val="20"/>
-                <w:szCs w:val="20"/>
-              </w:rPr>
-              <w:t xml:space="preserve"> et automatisation de tout le processus de tests  et de déploiement</w:t>
-            </w:r>
-            <w:r>
-              <w:rPr>
-                <w:rFonts w:ascii="Calibri" w:eastAsia="Calibri" w:hAnsi="Calibri" w:cs="Times New Roman"/>
-                <w:bCs/>
-                <w:iCs/>
-                <w:sz w:val="20"/>
-                <w:szCs w:val="20"/>
-              </w:rPr>
-              <w:t>.</w:t>
+              <w:t>Développement collaboratif et agile (SCRUM), et automatisation de tout le processus de tests  et de déploiement.</w:t>
             </w:r>
           </w:p>
         </w:tc>
@@ -5837,73 +5322,442 @@
                 <w:szCs w:val="20"/>
                 <w:lang w:val="en-US"/>
               </w:rPr>
-              <w:t>Java 8</w:t>
-            </w:r>
-            <w:r>
-              <w:rPr>
-                <w:rFonts w:ascii="Calibri" w:eastAsia="Calibri" w:hAnsi="Calibri" w:cs="Times New Roman"/>
+              <w:t>Java 8 / Web services REST / XSLT 2 / HTML5 / JavaScript / AngularJS 1.6 / Bootstrap 4 / Swing / SQL / PostgreSQL 9.4 / Takes framework / BIRT (Business Intelligence and Reporting Tools) / Web sockets / Docker / Git / GitLab / GitLab CI / Linux Debian 8 / JUnit 4 / Papyrus / SSL / Maven / Eclipse Photon / MobaXterm / TDD / SCRUM / JADE</w:t>
+            </w:r>
+          </w:p>
+        </w:tc>
+      </w:tr>
+    </w:tbl>
+    <w:p>
+      <w:pPr>
+        <w:keepNext/>
+        <w:keepLines/>
+        <w:tabs>
+          <w:tab w:val="right" w:pos="9051"/>
+        </w:tabs>
+        <w:spacing w:before="40" w:after="0" w:line="253" w:lineRule="auto"/>
+        <w:jc w:val="both"/>
+        <w:outlineLvl w:val="1"/>
+        <w:rPr>
+          <w:rFonts w:ascii="Calibri Light" w:eastAsia="Times New Roman" w:hAnsi="Calibri Light" w:cs="Times New Roman"/>
+          <w:b/>
+          <w:bCs/>
+          <w:color w:val="000000"/>
+          <w:sz w:val="24"/>
+          <w:szCs w:val="24"/>
+        </w:rPr>
+      </w:pPr>
+    </w:p>
+    <w:p>
+      <w:pPr>
+        <w:keepNext/>
+        <w:keepLines/>
+        <w:tabs>
+          <w:tab w:val="right" w:pos="9051"/>
+        </w:tabs>
+        <w:spacing w:before="40" w:after="0" w:line="253" w:lineRule="auto"/>
+        <w:jc w:val="both"/>
+        <w:outlineLvl w:val="1"/>
+        <w:rPr>
+          <w:rFonts w:ascii="Calibri Light" w:eastAsia="Times New Roman" w:hAnsi="Calibri Light" w:cs="Times New Roman"/>
+          <w:b/>
+          <w:bCs/>
+          <w:color w:val="000000"/>
+          <w:sz w:val="20"/>
+          <w:szCs w:val="20"/>
+        </w:rPr>
+      </w:pPr>
+      <w:r>
+        <w:rPr>
+          <w:rFonts w:ascii="Calibri Light" w:eastAsia="Times New Roman" w:hAnsi="Calibri Light" w:cs="Times New Roman"/>
+          <w:b/>
+          <w:bCs/>
+          <w:color w:val="000000"/>
+          <w:sz w:val="24"/>
+          <w:szCs w:val="24"/>
+        </w:rPr>
+        <w:t>Consultant Architecte logiciel</w:t>
+      </w:r>
+      <w:r>
+        <w:rPr>
+          <w:rFonts w:ascii="Calibri Light" w:eastAsia="Times New Roman" w:hAnsi="Calibri Light" w:cs="Times New Roman"/>
+          <w:b/>
+          <w:bCs/>
+          <w:color w:val="000000"/>
+          <w:sz w:val="20"/>
+          <w:szCs w:val="20"/>
+        </w:rPr>
+        <w:tab/>
+      </w:r>
+      <w:r>
+        <w:rPr>
+          <w:rFonts w:ascii="Calibri Light" w:eastAsia="Times New Roman" w:hAnsi="Calibri Light" w:cs="Times New Roman"/>
+          <w:b/>
+          <w:bCs/>
+          <w:color w:val="000000"/>
+          <w:sz w:val="20"/>
+          <w:szCs w:val="20"/>
+        </w:rPr>
+        <w:t>06</w:t>
+      </w:r>
+      <w:r>
+        <w:rPr>
+          <w:rFonts w:ascii="Calibri Light" w:eastAsia="Times New Roman" w:hAnsi="Calibri Light" w:cs="Times New Roman"/>
+          <w:b/>
+          <w:bCs/>
+          <w:color w:val="000000"/>
+          <w:sz w:val="20"/>
+          <w:szCs w:val="20"/>
+        </w:rPr>
+        <w:t>/</w:t>
+      </w:r>
+      <w:r>
+        <w:rPr>
+          <w:rFonts w:ascii="Calibri Light" w:eastAsia="Times New Roman" w:hAnsi="Calibri Light" w:cs="Times New Roman"/>
+          <w:b/>
+          <w:bCs/>
+          <w:color w:val="000000"/>
+          <w:sz w:val="20"/>
+          <w:szCs w:val="20"/>
+        </w:rPr>
+        <w:t>2020</w:t>
+      </w:r>
+      <w:r>
+        <w:rPr>
+          <w:rFonts w:ascii="Calibri Light" w:eastAsia="Times New Roman" w:hAnsi="Calibri Light" w:cs="Times New Roman"/>
+          <w:b/>
+          <w:bCs/>
+          <w:color w:val="000000"/>
+          <w:sz w:val="20"/>
+          <w:szCs w:val="20"/>
+        </w:rPr>
+        <w:t xml:space="preserve"> – 07/2020</w:t>
+      </w:r>
+      <w:r>
+        <w:rPr>
+          <w:rFonts w:ascii="Calibri Light" w:eastAsia="Times New Roman" w:hAnsi="Calibri Light" w:cs="Times New Roman"/>
+          <w:b/>
+          <w:bCs/>
+          <w:color w:val="000000"/>
+          <w:sz w:val="20"/>
+          <w:szCs w:val="20"/>
+        </w:rPr>
+        <w:t xml:space="preserve"> </w:t>
+      </w:r>
+      <w:r>
+        <w:rPr>
+          <w:rFonts w:ascii="Calibri Light" w:eastAsia="Times New Roman" w:hAnsi="Calibri Light" w:cs="Times New Roman"/>
+          <w:b/>
+          <w:bCs/>
+          <w:color w:val="000000"/>
+          <w:sz w:val="20"/>
+          <w:szCs w:val="20"/>
+        </w:rPr>
+        <w:t>(2 mois</w:t>
+      </w:r>
+      <w:r>
+        <w:rPr>
+          <w:rFonts w:ascii="Calibri Light" w:eastAsia="Times New Roman" w:hAnsi="Calibri Light" w:cs="Times New Roman"/>
+          <w:b/>
+          <w:bCs/>
+          <w:color w:val="000000"/>
+          <w:sz w:val="20"/>
+          <w:szCs w:val="20"/>
+        </w:rPr>
+        <w:t>)</w:t>
+      </w:r>
+    </w:p>
+    <w:p>
+      <w:pPr>
+        <w:spacing w:after="0"/>
+        <w:jc w:val="both"/>
+        <w:rPr>
+          <w:rFonts w:ascii="Calibri" w:eastAsia="Cambria" w:hAnsi="Calibri" w:cs="Calibri"/>
+          <w:b/>
+          <w:bCs/>
+          <w:color w:val="008000"/>
+          <w:sz w:val="28"/>
+          <w:szCs w:val="28"/>
+          <w:lang w:eastAsia="fr-FR"/>
+        </w:rPr>
+      </w:pPr>
+      <w:r>
+        <w:rPr>
+          <w:rFonts w:eastAsia="Cambria" w:cs="Cambria"/>
+          <w:color w:val="595959"/>
+          <w:sz w:val="20"/>
+          <w:szCs w:val="24"/>
+          <w:lang w:eastAsia="fr-FR"/>
+        </w:rPr>
+        <w:t>Indépendant</w:t>
+      </w:r>
+      <w:r>
+        <w:rPr>
+          <w:rFonts w:eastAsia="Cambria" w:cs="Cambria"/>
+          <w:color w:val="595959"/>
+          <w:sz w:val="20"/>
+          <w:szCs w:val="24"/>
+          <w:lang w:eastAsia="fr-FR"/>
+        </w:rPr>
+        <w:t xml:space="preserve"> : </w:t>
+      </w:r>
+      <w:r>
+        <w:rPr>
+          <w:rFonts w:eastAsia="Cambria" w:cs="Cambria"/>
+          <w:color w:val="595959"/>
+          <w:sz w:val="20"/>
+          <w:szCs w:val="24"/>
+          <w:lang w:eastAsia="fr-FR"/>
+        </w:rPr>
+        <w:t>S</w:t>
+      </w:r>
+      <w:r>
+        <w:rPr>
+          <w:rFonts w:eastAsia="Cambria" w:cs="Cambria"/>
+          <w:color w:val="595959"/>
+          <w:sz w:val="20"/>
+          <w:szCs w:val="24"/>
+          <w:lang w:eastAsia="fr-FR"/>
+        </w:rPr>
+        <w:t>écurité des paiements par carte bancaire</w:t>
+      </w:r>
+      <w:r>
+        <w:rPr>
+          <w:rFonts w:eastAsia="Cambria" w:cs="Cambria"/>
+          <w:color w:val="595959"/>
+          <w:sz w:val="20"/>
+          <w:szCs w:val="24"/>
+          <w:lang w:eastAsia="fr-FR"/>
+        </w:rPr>
+        <w:t xml:space="preserve"> – </w:t>
+      </w:r>
+      <w:r>
+        <w:rPr>
+          <w:rFonts w:eastAsia="Cambria" w:cs="Cambria"/>
+          <w:color w:val="595959"/>
+          <w:sz w:val="20"/>
+          <w:szCs w:val="24"/>
+          <w:lang w:eastAsia="fr-FR"/>
+        </w:rPr>
+        <w:t>Côte d’Ivoire</w:t>
+      </w:r>
+      <w:r>
+        <w:rPr>
+          <w:rFonts w:eastAsia="Cambria" w:cs="Cambria"/>
+          <w:color w:val="595959"/>
+          <w:sz w:val="20"/>
+          <w:szCs w:val="24"/>
+          <w:lang w:eastAsia="fr-FR"/>
+        </w:rPr>
+        <w:t xml:space="preserve"> (</w:t>
+      </w:r>
+      <w:r>
+        <w:rPr>
+          <w:rFonts w:eastAsia="Cambria" w:cs="Cambria"/>
+          <w:color w:val="595959"/>
+          <w:sz w:val="20"/>
+          <w:szCs w:val="24"/>
+          <w:lang w:eastAsia="fr-FR"/>
+        </w:rPr>
+        <w:t>Abidjan</w:t>
+      </w:r>
+      <w:r>
+        <w:rPr>
+          <w:rFonts w:eastAsia="Cambria" w:cs="Cambria"/>
+          <w:color w:val="595959"/>
+          <w:sz w:val="20"/>
+          <w:szCs w:val="24"/>
+          <w:lang w:eastAsia="fr-FR"/>
+        </w:rPr>
+        <w:t>)</w:t>
+      </w:r>
+    </w:p>
+    <w:tbl>
+      <w:tblPr>
+        <w:tblStyle w:val="TableGrid1"/>
+        <w:tblW w:w="0" w:type="auto"/>
+        <w:jc w:val="center"/>
+        <w:tblBorders>
+          <w:top w:val="none" w:sz="0" w:space="0" w:color="auto"/>
+          <w:left w:val="none" w:sz="0" w:space="0" w:color="auto"/>
+          <w:bottom w:val="none" w:sz="0" w:space="0" w:color="auto"/>
+          <w:right w:val="none" w:sz="0" w:space="0" w:color="auto"/>
+          <w:insideH w:val="none" w:sz="0" w:space="0" w:color="auto"/>
+          <w:insideV w:val="none" w:sz="0" w:space="0" w:color="auto"/>
+        </w:tblBorders>
+        <w:tblLook w:val="04A0" w:firstRow="1" w:lastRow="0" w:firstColumn="1" w:lastColumn="0" w:noHBand="0" w:noVBand="1"/>
+      </w:tblPr>
+      <w:tblGrid>
+        <w:gridCol w:w="9072"/>
+      </w:tblGrid>
+      <w:tr>
+        <w:trPr>
+          <w:jc w:val="center"/>
+        </w:trPr>
+        <w:tc>
+          <w:tcPr>
+            <w:tcW w:w="9072" w:type="dxa"/>
+          </w:tcPr>
+          <w:p>
+            <w:pPr>
+              <w:autoSpaceDE w:val="0"/>
+              <w:autoSpaceDN w:val="0"/>
+              <w:adjustRightInd w:val="0"/>
+              <w:ind w:hanging="10"/>
+              <w:jc w:val="both"/>
+              <w:rPr>
+                <w:rFonts w:eastAsia="Cambria" w:cs="Cambria"/>
+                <w:b/>
+                <w:bCs/>
+                <w:color w:val="000000"/>
+                <w:sz w:val="20"/>
+                <w:szCs w:val="20"/>
+              </w:rPr>
+            </w:pPr>
+            <w:r>
+              <w:rPr>
+                <w:rFonts w:eastAsia="Cambria" w:cs="Cambria"/>
+                <w:b/>
+                <w:bCs/>
+                <w:color w:val="000000"/>
+                <w:sz w:val="20"/>
+                <w:szCs w:val="20"/>
+              </w:rPr>
+              <w:t xml:space="preserve">Réalisations :  </w:t>
+            </w:r>
+          </w:p>
+          <w:p>
+            <w:pPr>
+              <w:numPr>
+                <w:ilvl w:val="0"/>
+                <w:numId w:val="3"/>
+              </w:numPr>
+              <w:autoSpaceDE w:val="0"/>
+              <w:autoSpaceDN w:val="0"/>
+              <w:adjustRightInd w:val="0"/>
+              <w:contextualSpacing/>
+              <w:jc w:val="both"/>
+              <w:rPr>
+                <w:rFonts w:ascii="Calibri" w:eastAsia="Calibri" w:hAnsi="Calibri" w:cs="Times New Roman"/>
+                <w:bCs/>
+                <w:iCs/>
+                <w:sz w:val="20"/>
+                <w:szCs w:val="20"/>
+              </w:rPr>
+            </w:pPr>
+            <w:r>
+              <w:rPr>
+                <w:rFonts w:ascii="Calibri" w:eastAsia="Calibri" w:hAnsi="Calibri" w:cs="Times New Roman"/>
+                <w:bCs/>
+                <w:iCs/>
+                <w:sz w:val="20"/>
+                <w:szCs w:val="20"/>
+              </w:rPr>
+              <w:t xml:space="preserve">Prototypage de </w:t>
+            </w:r>
+            <w:hyperlink r:id="rId13" w:history="1">
+              <w:r>
+                <w:rPr>
+                  <w:rStyle w:val="Lienhypertexte"/>
+                  <w:rFonts w:ascii="Calibri" w:eastAsia="Calibri" w:hAnsi="Calibri" w:cs="Times New Roman"/>
+                  <w:bCs/>
+                  <w:iCs/>
+                  <w:sz w:val="20"/>
+                  <w:szCs w:val="20"/>
+                </w:rPr>
+                <w:t>la plateforme Surati</w:t>
+              </w:r>
+            </w:hyperlink>
+            <w:r>
+              <w:rPr>
+                <w:rFonts w:ascii="Calibri" w:eastAsia="Calibri" w:hAnsi="Calibri" w:cs="Times New Roman"/>
+                <w:bCs/>
+                <w:iCs/>
+                <w:sz w:val="20"/>
+                <w:szCs w:val="20"/>
+              </w:rPr>
+              <w:t xml:space="preserve"> pour la détection et la prévention de la fraude à la carte bancaire et maitrise des risques en collaboration avec le consultant et chercheur indépendant Amon ETTIEN, Docteur en Sciences des Technologies de l’Information et de la Communication (Université Paris 6).</w:t>
+            </w:r>
+          </w:p>
+        </w:tc>
+      </w:tr>
+      <w:tr>
+        <w:trPr>
+          <w:jc w:val="center"/>
+        </w:trPr>
+        <w:tc>
+          <w:tcPr>
+            <w:tcW w:w="9072" w:type="dxa"/>
+          </w:tcPr>
+          <w:p>
+            <w:pPr>
+              <w:autoSpaceDE w:val="0"/>
+              <w:autoSpaceDN w:val="0"/>
+              <w:adjustRightInd w:val="0"/>
+              <w:ind w:hanging="10"/>
+              <w:jc w:val="both"/>
+              <w:rPr>
+                <w:rFonts w:ascii="Calibri" w:eastAsia="Calibri" w:hAnsi="Calibri" w:cs="Times New Roman"/>
+                <w:b/>
                 <w:bCs/>
                 <w:iCs/>
                 <w:sz w:val="20"/>
                 <w:szCs w:val="20"/>
                 <w:lang w:val="en-US"/>
               </w:rPr>
-              <w:t xml:space="preserve"> / </w:t>
-            </w:r>
-            <w:r>
-              <w:rPr>
-                <w:rFonts w:ascii="Calibri" w:eastAsia="Calibri" w:hAnsi="Calibri" w:cs="Times New Roman"/>
-                <w:bCs/>
-                <w:iCs/>
+            </w:pPr>
+            <w:r>
+              <w:rPr>
+                <w:rFonts w:eastAsia="Calibri" w:cs="Cambria"/>
+                <w:b/>
+                <w:bCs/>
                 <w:sz w:val="20"/>
                 <w:szCs w:val="20"/>
                 <w:lang w:val="en-US"/>
               </w:rPr>
-              <w:t>Web s</w:t>
-            </w:r>
-            <w:r>
-              <w:rPr>
-                <w:rFonts w:ascii="Calibri" w:eastAsia="Calibri" w:hAnsi="Calibri" w:cs="Times New Roman"/>
-                <w:bCs/>
-                <w:iCs/>
+              <w:t>Environnement technique</w:t>
+            </w:r>
+            <w:r>
+              <w:rPr>
+                <w:rFonts w:eastAsia="Cambria" w:cs="Cambria"/>
+                <w:b/>
+                <w:bCs/>
+                <w:color w:val="000000"/>
                 <w:sz w:val="20"/>
                 <w:szCs w:val="20"/>
                 <w:lang w:val="en-US"/>
               </w:rPr>
-              <w:t>ervices</w:t>
-            </w:r>
-            <w:r>
-              <w:rPr>
-                <w:rFonts w:ascii="Calibri" w:eastAsia="Calibri" w:hAnsi="Calibri" w:cs="Times New Roman"/>
-                <w:bCs/>
-                <w:iCs/>
+              <w:t xml:space="preserve"> </w:t>
+            </w:r>
+            <w:r>
+              <w:rPr>
+                <w:rFonts w:eastAsia="Calibri" w:cs="Cambria"/>
+                <w:b/>
+                <w:bCs/>
                 <w:sz w:val="20"/>
                 <w:szCs w:val="20"/>
                 <w:lang w:val="en-US"/>
               </w:rPr>
-              <w:t xml:space="preserve"> REST</w:t>
-            </w:r>
-            <w:r>
-              <w:rPr>
-                <w:rFonts w:ascii="Calibri" w:eastAsia="Calibri" w:hAnsi="Calibri" w:cs="Times New Roman"/>
-                <w:bCs/>
-                <w:iCs/>
+              <w:t xml:space="preserve">: </w:t>
+            </w:r>
+            <w:r>
+              <w:rPr>
+                <w:rFonts w:ascii="Calibri" w:eastAsia="Calibri" w:hAnsi="Calibri" w:cs="Times New Roman"/>
                 <w:sz w:val="20"/>
                 <w:szCs w:val="20"/>
                 <w:lang w:val="en-US"/>
               </w:rPr>
-              <w:t xml:space="preserve"> / XSLT 2 / HTML5 / </w:t>
-            </w:r>
-            <w:r>
-              <w:rPr>
-                <w:rFonts w:ascii="Calibri" w:eastAsia="Calibri" w:hAnsi="Calibri" w:cs="Times New Roman"/>
-                <w:bCs/>
-                <w:iCs/>
+              <w:t xml:space="preserve"> </w:t>
+            </w:r>
+            <w:r>
+              <w:rPr>
+                <w:rFonts w:eastAsia="Cambria" w:cs="Cambria"/>
+                <w:color w:val="000000"/>
                 <w:sz w:val="20"/>
                 <w:szCs w:val="20"/>
                 <w:lang w:val="en-US"/>
               </w:rPr>
-              <w:t xml:space="preserve">JavaScript </w:t>
+              <w:t xml:space="preserve"> </w:t>
             </w:r>
             <w:r>
               <w:rPr>
@@ -5914,7 +5768,7 @@
                 <w:szCs w:val="20"/>
                 <w:lang w:val="en-US"/>
               </w:rPr>
-              <w:t xml:space="preserve">/ </w:t>
+              <w:t xml:space="preserve">Java 8 </w:t>
             </w:r>
             <w:r>
               <w:rPr>
@@ -5925,7 +5779,7 @@
                 <w:szCs w:val="20"/>
                 <w:lang w:val="en-US"/>
               </w:rPr>
-              <w:t>Angular</w:t>
+              <w:t>/ Android Studio</w:t>
             </w:r>
             <w:r>
               <w:rPr>
@@ -5936,7 +5790,7 @@
                 <w:szCs w:val="20"/>
                 <w:lang w:val="en-US"/>
               </w:rPr>
-              <w:t xml:space="preserve">JS 1.6 </w:t>
+              <w:t xml:space="preserve"> / Eclipse Photon</w:t>
             </w:r>
             <w:r>
               <w:rPr>
@@ -5947,7 +5801,7 @@
                 <w:szCs w:val="20"/>
                 <w:lang w:val="en-US"/>
               </w:rPr>
-              <w:t xml:space="preserve">/ Bootstrap 4 </w:t>
+              <w:t xml:space="preserve"> </w:t>
             </w:r>
             <w:r>
               <w:rPr>
@@ -5958,7 +5812,7 @@
                 <w:szCs w:val="20"/>
                 <w:lang w:val="en-US"/>
               </w:rPr>
-              <w:t xml:space="preserve">/ Swing </w:t>
+              <w:t xml:space="preserve">/ Junit 4 </w:t>
             </w:r>
             <w:r>
               <w:rPr>
@@ -5969,7 +5823,7 @@
                 <w:szCs w:val="20"/>
                 <w:lang w:val="en-US"/>
               </w:rPr>
-              <w:t xml:space="preserve">/ </w:t>
+              <w:t>/ Web services REST / HTML5</w:t>
             </w:r>
             <w:r>
               <w:rPr>
@@ -5980,7 +5834,7 @@
                 <w:szCs w:val="20"/>
                 <w:lang w:val="en-US"/>
               </w:rPr>
-              <w:t xml:space="preserve">SQL / </w:t>
+              <w:t xml:space="preserve"> / CSS 3</w:t>
             </w:r>
             <w:r>
               <w:rPr>
@@ -5991,7 +5845,7 @@
                 <w:szCs w:val="20"/>
                 <w:lang w:val="en-US"/>
               </w:rPr>
-              <w:t>Po</w:t>
+              <w:t xml:space="preserve"> / JavaScript / Tacit</w:t>
             </w:r>
             <w:r>
               <w:rPr>
@@ -6002,7 +5856,7 @@
                 <w:szCs w:val="20"/>
                 <w:lang w:val="en-US"/>
               </w:rPr>
-              <w:t xml:space="preserve">stgreSQL 9.4 / Takes framework / </w:t>
+              <w:t xml:space="preserve"> </w:t>
             </w:r>
             <w:r>
               <w:rPr>
@@ -6013,7 +5867,7 @@
                 <w:szCs w:val="20"/>
                 <w:lang w:val="en-US"/>
               </w:rPr>
-              <w:t>BIRT (Business Intelligence and Reporting Tools</w:t>
+              <w:t xml:space="preserve">/ Bootstrap 3 / SQL / PostgreSQL 9.3 / </w:t>
             </w:r>
             <w:r>
               <w:rPr>
@@ -6024,7 +5878,7 @@
                 <w:szCs w:val="20"/>
                 <w:lang w:val="en-US"/>
               </w:rPr>
-              <w:t>)</w:t>
+              <w:t>Takes framework/ XSLT</w:t>
             </w:r>
             <w:r>
               <w:rPr>
@@ -6035,7 +5889,7 @@
                 <w:szCs w:val="20"/>
                 <w:lang w:val="en-US"/>
               </w:rPr>
-              <w:t xml:space="preserve"> / Web sockets / Docker / Git / GitLab</w:t>
+              <w:t xml:space="preserve"> / Git / </w:t>
             </w:r>
             <w:r>
               <w:rPr>
@@ -6046,7 +5900,7 @@
                 <w:szCs w:val="20"/>
                 <w:lang w:val="en-US"/>
               </w:rPr>
-              <w:t xml:space="preserve"> / GitLab CI</w:t>
+              <w:t xml:space="preserve">GitHub / Linux Debian 10 </w:t>
             </w:r>
             <w:r>
               <w:rPr>
@@ -6057,7 +5911,7 @@
                 <w:szCs w:val="20"/>
                 <w:lang w:val="en-US"/>
               </w:rPr>
-              <w:t xml:space="preserve"> / Linux Debian 8</w:t>
+              <w:t xml:space="preserve">/ Papyrus / SSL / Maven </w:t>
             </w:r>
             <w:r>
               <w:rPr>
@@ -6068,84 +5922,7 @@
                 <w:szCs w:val="20"/>
                 <w:lang w:val="en-US"/>
               </w:rPr>
-              <w:t xml:space="preserve"> / JU</w:t>
-            </w:r>
-            <w:r>
-              <w:rPr>
-                <w:rFonts w:ascii="Calibri" w:eastAsia="Calibri" w:hAnsi="Calibri" w:cs="Times New Roman"/>
-                <w:bCs/>
-                <w:iCs/>
-                <w:sz w:val="20"/>
-                <w:szCs w:val="20"/>
-                <w:lang w:val="en-US"/>
-              </w:rPr>
-              <w:t>nit 4 / Papyrus</w:t>
-            </w:r>
-            <w:r>
-              <w:rPr>
-                <w:rFonts w:ascii="Calibri" w:eastAsia="Calibri" w:hAnsi="Calibri" w:cs="Times New Roman"/>
-                <w:bCs/>
-                <w:iCs/>
-                <w:sz w:val="20"/>
-                <w:szCs w:val="20"/>
-                <w:lang w:val="en-US"/>
-              </w:rPr>
-              <w:t xml:space="preserve"> / SSL</w:t>
-            </w:r>
-            <w:r>
-              <w:rPr>
-                <w:rFonts w:ascii="Calibri" w:eastAsia="Calibri" w:hAnsi="Calibri" w:cs="Times New Roman"/>
-                <w:bCs/>
-                <w:iCs/>
-                <w:sz w:val="20"/>
-                <w:szCs w:val="20"/>
-                <w:lang w:val="en-US"/>
-              </w:rPr>
-              <w:t xml:space="preserve"> / Maven / Eclipse Photon</w:t>
-            </w:r>
-            <w:r>
-              <w:rPr>
-                <w:rFonts w:ascii="Calibri" w:eastAsia="Calibri" w:hAnsi="Calibri" w:cs="Times New Roman"/>
-                <w:bCs/>
-                <w:iCs/>
-                <w:sz w:val="20"/>
-                <w:szCs w:val="20"/>
-                <w:lang w:val="en-US"/>
-              </w:rPr>
-              <w:t xml:space="preserve"> / </w:t>
-            </w:r>
-            <w:r>
-              <w:rPr>
-                <w:rFonts w:ascii="Calibri" w:eastAsia="Calibri" w:hAnsi="Calibri" w:cs="Times New Roman"/>
-                <w:bCs/>
-                <w:iCs/>
-                <w:sz w:val="20"/>
-                <w:szCs w:val="20"/>
-                <w:lang w:val="en-US"/>
-              </w:rPr>
-              <w:t>MobaXterm</w:t>
-            </w:r>
-            <w:r>
-              <w:rPr>
-                <w:rFonts w:ascii="Calibri" w:eastAsia="Calibri" w:hAnsi="Calibri" w:cs="Times New Roman"/>
-                <w:bCs/>
-                <w:iCs/>
-                <w:sz w:val="20"/>
-                <w:szCs w:val="20"/>
-                <w:lang w:val="en-US"/>
-              </w:rPr>
-              <w:t xml:space="preserve"> / TDD / SCRUM</w:t>
-            </w:r>
-            <w:r>
-              <w:rPr>
-                <w:rFonts w:ascii="Calibri" w:eastAsia="Calibri" w:hAnsi="Calibri" w:cs="Times New Roman"/>
-                <w:bCs/>
-                <w:iCs/>
-                <w:sz w:val="20"/>
-                <w:szCs w:val="20"/>
-                <w:lang w:val="en-US"/>
-              </w:rPr>
-              <w:t xml:space="preserve"> / JADE</w:t>
+              <w:t>/ MobaXterm / TDD / SCRUM</w:t>
             </w:r>
           </w:p>
         </w:tc>
@@ -6780,6 +6557,7 @@
           <w:sz w:val="24"/>
           <w:szCs w:val="24"/>
         </w:rPr>
+        <w:lastRenderedPageBreak/>
         <w:t>Consultant développeur se</w:t>
       </w:r>
       <w:r>
@@ -7441,7 +7219,6 @@
                 <w:szCs w:val="20"/>
                 <w:lang w:val="en-US"/>
               </w:rPr>
-              <w:lastRenderedPageBreak/>
               <w:t>Environnement technique</w:t>
             </w:r>
             <w:r>
@@ -9925,6 +9702,7 @@
           <w:sz w:val="24"/>
           <w:szCs w:val="24"/>
         </w:rPr>
+        <w:lastRenderedPageBreak/>
         <w:t>Consultant développeur junior</w:t>
       </w:r>
       <w:r>
@@ -10260,7 +10038,6 @@
                 <w:sz w:val="20"/>
                 <w:szCs w:val="20"/>
               </w:rPr>
-              <w:lastRenderedPageBreak/>
               <w:t>Conception et développement de l’outil de configuration graphique des zones</w:t>
             </w:r>
             <w:r>
@@ -10309,7 +10086,6 @@
                 <w:sz w:val="20"/>
                 <w:szCs w:val="20"/>
               </w:rPr>
-              <w:lastRenderedPageBreak/>
               <w:t>Résultats obtenus :</w:t>
             </w:r>
           </w:p>
@@ -12105,7 +11881,7 @@
         <mc:AlternateContent>
           <mc:Choice Requires="wpg">
             <w:drawing>
-              <wp:inline distT="0" distB="0" distL="0" distR="0" wp14:anchorId="31C2A885" wp14:editId="13C7D58E">
+              <wp:inline distT="0" distB="0" distL="0" distR="0" wp14:anchorId="16DD9E7B" wp14:editId="4F1586BC">
                 <wp:extent cx="5760000" cy="3594"/>
                 <wp:effectExtent l="0" t="0" r="12700" b="15875"/>
                 <wp:docPr id="14" name="Group 8061"/>
@@ -12447,7 +12223,27 @@
                 <w:szCs w:val="20"/>
                 <w:lang w:eastAsia="fr-FR"/>
               </w:rPr>
-              <w:t xml:space="preserve">Bases de données et Génie Logiciel – Université Félix </w:t>
+              <w:t>Bases de données et Génie Logiciel</w:t>
+            </w:r>
+            <w:r>
+              <w:rPr>
+                <w:rFonts w:eastAsia="Cambria" w:cs="Cambria"/>
+                <w:color w:val="000000"/>
+                <w:sz w:val="20"/>
+                <w:szCs w:val="20"/>
+                <w:lang w:eastAsia="fr-FR"/>
+              </w:rPr>
+              <w:t>, Mention Bien</w:t>
+            </w:r>
+            <w:r>
+              <w:rPr>
+                <w:rFonts w:eastAsia="Cambria" w:cs="Cambria"/>
+                <w:color w:val="000000"/>
+                <w:sz w:val="20"/>
+                <w:szCs w:val="20"/>
+                <w:lang w:eastAsia="fr-FR"/>
+              </w:rPr>
+              <w:t xml:space="preserve"> – Université Félix </w:t>
             </w:r>
             <w:r>
               <w:rPr>
@@ -12573,7 +12369,27 @@
                 <w:szCs w:val="20"/>
                 <w:lang w:eastAsia="fr-FR"/>
               </w:rPr>
-              <w:t xml:space="preserve">Bases de données et Génie Logiciel – Université Félix </w:t>
+              <w:t>Bases de données et Génie Logiciel</w:t>
+            </w:r>
+            <w:r>
+              <w:rPr>
+                <w:rFonts w:eastAsia="Cambria" w:cs="Cambria"/>
+                <w:color w:val="000000"/>
+                <w:sz w:val="20"/>
+                <w:szCs w:val="20"/>
+                <w:lang w:eastAsia="fr-FR"/>
+              </w:rPr>
+              <w:t>, Mention Assez-bien</w:t>
+            </w:r>
+            <w:r>
+              <w:rPr>
+                <w:rFonts w:eastAsia="Cambria" w:cs="Cambria"/>
+                <w:color w:val="000000"/>
+                <w:sz w:val="20"/>
+                <w:szCs w:val="20"/>
+                <w:lang w:eastAsia="fr-FR"/>
+              </w:rPr>
+              <w:t xml:space="preserve"> – Université Félix </w:t>
             </w:r>
             <w:r>
               <w:rPr>
@@ -12699,6 +12515,16 @@
                 <w:szCs w:val="20"/>
                 <w:lang w:eastAsia="fr-FR"/>
               </w:rPr>
+              <w:t>, Mention Bien</w:t>
+            </w:r>
+            <w:r>
+              <w:rPr>
+                <w:rFonts w:eastAsia="Cambria" w:cs="Cambria"/>
+                <w:color w:val="000000"/>
+                <w:sz w:val="20"/>
+                <w:szCs w:val="20"/>
+                <w:lang w:eastAsia="fr-FR"/>
+              </w:rPr>
               <w:t xml:space="preserve"> – Institut N</w:t>
             </w:r>
             <w:r>
@@ -12829,7 +12655,7 @@
         <mc:AlternateContent>
           <mc:Choice Requires="wpg">
             <w:drawing>
-              <wp:inline distT="0" distB="0" distL="0" distR="0" wp14:anchorId="51915286" wp14:editId="4F17C1F6">
+              <wp:inline distT="0" distB="0" distL="0" distR="0" wp14:anchorId="07DEC107" wp14:editId="079FDE25">
                 <wp:extent cx="5760000" cy="3594"/>
                 <wp:effectExtent l="0" t="0" r="12700" b="15875"/>
                 <wp:docPr id="18" name="Group 8061"/>
@@ -12905,7 +12731,7 @@
     </w:p>
     <w:p>
       <w:pPr>
-        <w:pStyle w:val="ListParagraph"/>
+        <w:pStyle w:val="Paragraphedeliste"/>
         <w:numPr>
           <w:ilvl w:val="0"/>
           <w:numId w:val="4"/>
@@ -13075,7 +12901,7 @@
     </w:p>
     <w:p>
       <w:pPr>
-        <w:pStyle w:val="ListParagraph"/>
+        <w:pStyle w:val="Paragraphedeliste"/>
         <w:numPr>
           <w:ilvl w:val="0"/>
           <w:numId w:val="4"/>
@@ -13267,7 +13093,7 @@
     </w:p>
     <w:p>
       <w:pPr>
-        <w:pStyle w:val="ListParagraph"/>
+        <w:pStyle w:val="Paragraphedeliste"/>
         <w:numPr>
           <w:ilvl w:val="0"/>
           <w:numId w:val="4"/>
@@ -13426,7 +13252,7 @@
     </w:p>
     <w:p>
       <w:pPr>
-        <w:pStyle w:val="ListParagraph"/>
+        <w:pStyle w:val="Paragraphedeliste"/>
         <w:numPr>
           <w:ilvl w:val="0"/>
           <w:numId w:val="4"/>
@@ -13681,7 +13507,7 @@
         <mc:AlternateContent>
           <mc:Choice Requires="wpg">
             <w:drawing>
-              <wp:inline distT="0" distB="0" distL="0" distR="0" wp14:anchorId="1DC6D6D4" wp14:editId="702C3A89">
+              <wp:inline distT="0" distB="0" distL="0" distR="0" wp14:anchorId="1B19F88D" wp14:editId="4E60FB29">
                 <wp:extent cx="5760000" cy="3594"/>
                 <wp:effectExtent l="0" t="0" r="12700" b="15875"/>
                 <wp:docPr id="20" name="Group 8061"/>
@@ -13922,7 +13748,7 @@
 </file>
 
 <file path=word/endnotes.xml><?xml version="1.0" encoding="utf-8"?>
-<w:endnotes xmlns:wpc="http://schemas.microsoft.com/office/word/2010/wordprocessingCanvas" xmlns:mc="http://schemas.openxmlformats.org/markup-compatibility/2006" xmlns:o="urn:schemas-microsoft-com:office:office" xmlns:r="http://schemas.openxmlformats.org/officeDocument/2006/relationships" xmlns:m="http://schemas.openxmlformats.org/officeDocument/2006/math" xmlns:v="urn:schemas-microsoft-com:vml" xmlns:wp14="http://schemas.microsoft.com/office/word/2010/wordprocessingDrawing" xmlns:wp="http://schemas.openxmlformats.org/drawingml/2006/wordprocessingDrawing" xmlns:w10="urn:schemas-microsoft-com:office:word" xmlns:w="http://schemas.openxmlformats.org/wordprocessingml/2006/main" xmlns:w14="http://schemas.microsoft.com/office/word/2010/wordml" xmlns:w15="http://schemas.microsoft.com/office/word/2012/wordml" xmlns:wpg="http://schemas.microsoft.com/office/word/2010/wordprocessingGroup" xmlns:wpi="http://schemas.microsoft.com/office/word/2010/wordprocessingInk" xmlns:wne="http://schemas.microsoft.com/office/word/2006/wordml" xmlns:wps="http://schemas.microsoft.com/office/word/2010/wordprocessingShape" mc:Ignorable="w14 w15 wp14">
+<w:endnotes xmlns:wpc="http://schemas.microsoft.com/office/word/2010/wordprocessingCanvas" xmlns:cx="http://schemas.microsoft.com/office/drawing/2014/chartex" xmlns:cx1="http://schemas.microsoft.com/office/drawing/2015/9/8/chartex" xmlns:cx2="http://schemas.microsoft.com/office/drawing/2015/10/21/chartex" xmlns:cx3="http://schemas.microsoft.com/office/drawing/2016/5/9/chartex" xmlns:cx4="http://schemas.microsoft.com/office/drawing/2016/5/10/chartex" xmlns:cx5="http://schemas.microsoft.com/office/drawing/2016/5/11/chartex" xmlns:cx6="http://schemas.microsoft.com/office/drawing/2016/5/12/chartex" xmlns:cx7="http://schemas.microsoft.com/office/drawing/2016/5/13/chartex" xmlns:cx8="http://schemas.microsoft.com/office/drawing/2016/5/14/chartex" xmlns:mc="http://schemas.openxmlformats.org/markup-compatibility/2006" xmlns:aink="http://schemas.microsoft.com/office/drawing/2016/ink" xmlns:am3d="http://schemas.microsoft.com/office/drawing/2017/model3d" xmlns:o="urn:schemas-microsoft-com:office:office" xmlns:r="http://schemas.openxmlformats.org/officeDocument/2006/relationships" xmlns:m="http://schemas.openxmlformats.org/officeDocument/2006/math" xmlns:v="urn:schemas-microsoft-com:vml" xmlns:wp14="http://schemas.microsoft.com/office/word/2010/wordprocessingDrawing" xmlns:wp="http://schemas.openxmlformats.org/drawingml/2006/wordprocessingDrawing" xmlns:w10="urn:schemas-microsoft-com:office:word" xmlns:w="http://schemas.openxmlformats.org/wordprocessingml/2006/main" xmlns:w14="http://schemas.microsoft.com/office/word/2010/wordml" xmlns:w15="http://schemas.microsoft.com/office/word/2012/wordml" xmlns:w16cex="http://schemas.microsoft.com/office/word/2018/wordml/cex" xmlns:w16cid="http://schemas.microsoft.com/office/word/2016/wordml/cid" xmlns:w16="http://schemas.microsoft.com/office/word/2018/wordml" xmlns:w16se="http://schemas.microsoft.com/office/word/2015/wordml/symex" xmlns:wpg="http://schemas.microsoft.com/office/word/2010/wordprocessingGroup" xmlns:wpi="http://schemas.microsoft.com/office/word/2010/wordprocessingInk" xmlns:wne="http://schemas.microsoft.com/office/word/2006/wordml" xmlns:wps="http://schemas.microsoft.com/office/word/2010/wordprocessingShape" mc:Ignorable="w14 w15 w16se w16cid w16 w16cex wp14">
   <w:endnote w:type="separator" w:id="-1">
     <w:p>
       <w:pPr>
@@ -13947,7 +13773,7 @@
 </file>
 
 <file path=word/footnotes.xml><?xml version="1.0" encoding="utf-8"?>
-<w:footnotes xmlns:wpc="http://schemas.microsoft.com/office/word/2010/wordprocessingCanvas" xmlns:mc="http://schemas.openxmlformats.org/markup-compatibility/2006" xmlns:o="urn:schemas-microsoft-com:office:office" xmlns:r="http://schemas.openxmlformats.org/officeDocument/2006/relationships" xmlns:m="http://schemas.openxmlformats.org/officeDocument/2006/math" xmlns:v="urn:schemas-microsoft-com:vml" xmlns:wp14="http://schemas.microsoft.com/office/word/2010/wordprocessingDrawing" xmlns:wp="http://schemas.openxmlformats.org/drawingml/2006/wordprocessingDrawing" xmlns:w10="urn:schemas-microsoft-com:office:word" xmlns:w="http://schemas.openxmlformats.org/wordprocessingml/2006/main" xmlns:w14="http://schemas.microsoft.com/office/word/2010/wordml" xmlns:w15="http://schemas.microsoft.com/office/word/2012/wordml" xmlns:wpg="http://schemas.microsoft.com/office/word/2010/wordprocessingGroup" xmlns:wpi="http://schemas.microsoft.com/office/word/2010/wordprocessingInk" xmlns:wne="http://schemas.microsoft.com/office/word/2006/wordml" xmlns:wps="http://schemas.microsoft.com/office/word/2010/wordprocessingShape" mc:Ignorable="w14 w15 wp14">
+<w:footnotes xmlns:wpc="http://schemas.microsoft.com/office/word/2010/wordprocessingCanvas" xmlns:cx="http://schemas.microsoft.com/office/drawing/2014/chartex" xmlns:cx1="http://schemas.microsoft.com/office/drawing/2015/9/8/chartex" xmlns:cx2="http://schemas.microsoft.com/office/drawing/2015/10/21/chartex" xmlns:cx3="http://schemas.microsoft.com/office/drawing/2016/5/9/chartex" xmlns:cx4="http://schemas.microsoft.com/office/drawing/2016/5/10/chartex" xmlns:cx5="http://schemas.microsoft.com/office/drawing/2016/5/11/chartex" xmlns:cx6="http://schemas.microsoft.com/office/drawing/2016/5/12/chartex" xmlns:cx7="http://schemas.microsoft.com/office/drawing/2016/5/13/chartex" xmlns:cx8="http://schemas.microsoft.com/office/drawing/2016/5/14/chartex" xmlns:mc="http://schemas.openxmlformats.org/markup-compatibility/2006" xmlns:aink="http://schemas.microsoft.com/office/drawing/2016/ink" xmlns:am3d="http://schemas.microsoft.com/office/drawing/2017/model3d" xmlns:o="urn:schemas-microsoft-com:office:office" xmlns:r="http://schemas.openxmlformats.org/officeDocument/2006/relationships" xmlns:m="http://schemas.openxmlformats.org/officeDocument/2006/math" xmlns:v="urn:schemas-microsoft-com:vml" xmlns:wp14="http://schemas.microsoft.com/office/word/2010/wordprocessingDrawing" xmlns:wp="http://schemas.openxmlformats.org/drawingml/2006/wordprocessingDrawing" xmlns:w10="urn:schemas-microsoft-com:office:word" xmlns:w="http://schemas.openxmlformats.org/wordprocessingml/2006/main" xmlns:w14="http://schemas.microsoft.com/office/word/2010/wordml" xmlns:w15="http://schemas.microsoft.com/office/word/2012/wordml" xmlns:w16cex="http://schemas.microsoft.com/office/word/2018/wordml/cex" xmlns:w16cid="http://schemas.microsoft.com/office/word/2016/wordml/cid" xmlns:w16="http://schemas.microsoft.com/office/word/2018/wordml" xmlns:w16se="http://schemas.microsoft.com/office/word/2015/wordml/symex" xmlns:wpg="http://schemas.microsoft.com/office/word/2010/wordprocessingGroup" xmlns:wpi="http://schemas.microsoft.com/office/word/2010/wordprocessingInk" xmlns:wne="http://schemas.microsoft.com/office/word/2006/wordml" xmlns:wps="http://schemas.microsoft.com/office/word/2010/wordprocessingShape" mc:Ignorable="w14 w15 w16se w16cid w16 w16cex wp14">
   <w:footnote w:type="separator" w:id="-1">
     <w:p>
       <w:pPr>
@@ -13972,7 +13798,7 @@
 </file>
 
 <file path=word/numbering.xml><?xml version="1.0" encoding="utf-8"?>
-<w:numbering xmlns:wpc="http://schemas.microsoft.com/office/word/2010/wordprocessingCanvas" xmlns:mc="http://schemas.openxmlformats.org/markup-compatibility/2006" xmlns:o="urn:schemas-microsoft-com:office:office" xmlns:r="http://schemas.openxmlformats.org/officeDocument/2006/relationships" xmlns:m="http://schemas.openxmlformats.org/officeDocument/2006/math" xmlns:v="urn:schemas-microsoft-com:vml" xmlns:wp14="http://schemas.microsoft.com/office/word/2010/wordprocessingDrawing" xmlns:wp="http://schemas.openxmlformats.org/drawingml/2006/wordprocessingDrawing" xmlns:w10="urn:schemas-microsoft-com:office:word" xmlns:w="http://schemas.openxmlformats.org/wordprocessingml/2006/main" xmlns:w14="http://schemas.microsoft.com/office/word/2010/wordml" xmlns:w15="http://schemas.microsoft.com/office/word/2012/wordml" xmlns:wpg="http://schemas.microsoft.com/office/word/2010/wordprocessingGroup" xmlns:wpi="http://schemas.microsoft.com/office/word/2010/wordprocessingInk" xmlns:wne="http://schemas.microsoft.com/office/word/2006/wordml" xmlns:wps="http://schemas.microsoft.com/office/word/2010/wordprocessingShape" mc:Ignorable="w14 w15 wp14">
+<w:numbering xmlns:wpc="http://schemas.microsoft.com/office/word/2010/wordprocessingCanvas" xmlns:cx="http://schemas.microsoft.com/office/drawing/2014/chartex" xmlns:cx1="http://schemas.microsoft.com/office/drawing/2015/9/8/chartex" xmlns:cx2="http://schemas.microsoft.com/office/drawing/2015/10/21/chartex" xmlns:cx3="http://schemas.microsoft.com/office/drawing/2016/5/9/chartex" xmlns:cx4="http://schemas.microsoft.com/office/drawing/2016/5/10/chartex" xmlns:cx5="http://schemas.microsoft.com/office/drawing/2016/5/11/chartex" xmlns:cx6="http://schemas.microsoft.com/office/drawing/2016/5/12/chartex" xmlns:cx7="http://schemas.microsoft.com/office/drawing/2016/5/13/chartex" xmlns:cx8="http://schemas.microsoft.com/office/drawing/2016/5/14/chartex" xmlns:mc="http://schemas.openxmlformats.org/markup-compatibility/2006" xmlns:aink="http://schemas.microsoft.com/office/drawing/2016/ink" xmlns:am3d="http://schemas.microsoft.com/office/drawing/2017/model3d" xmlns:o="urn:schemas-microsoft-com:office:office" xmlns:r="http://schemas.openxmlformats.org/officeDocument/2006/relationships" xmlns:m="http://schemas.openxmlformats.org/officeDocument/2006/math" xmlns:v="urn:schemas-microsoft-com:vml" xmlns:wp14="http://schemas.microsoft.com/office/word/2010/wordprocessingDrawing" xmlns:wp="http://schemas.openxmlformats.org/drawingml/2006/wordprocessingDrawing" xmlns:w10="urn:schemas-microsoft-com:office:word" xmlns:w="http://schemas.openxmlformats.org/wordprocessingml/2006/main" xmlns:w14="http://schemas.microsoft.com/office/word/2010/wordml" xmlns:w15="http://schemas.microsoft.com/office/word/2012/wordml" xmlns:w16cex="http://schemas.microsoft.com/office/word/2018/wordml/cex" xmlns:w16cid="http://schemas.microsoft.com/office/word/2016/wordml/cid" xmlns:w16="http://schemas.microsoft.com/office/word/2018/wordml" xmlns:w16se="http://schemas.microsoft.com/office/word/2015/wordml/symex" xmlns:wpg="http://schemas.microsoft.com/office/word/2010/wordprocessingGroup" xmlns:wpi="http://schemas.microsoft.com/office/word/2010/wordprocessingInk" xmlns:wne="http://schemas.microsoft.com/office/word/2006/wordml" xmlns:wps="http://schemas.microsoft.com/office/word/2010/wordprocessingShape" mc:Ignorable="w14 w15 w16se w16cid w16 w16cex wp14">
   <w:abstractNum w:abstractNumId="0" w15:restartNumberingAfterBreak="0">
     <w:nsid w:val="1147750E"/>
     <w:multiLevelType w:val="hybridMultilevel"/>
@@ -14812,7 +14638,7 @@
 </file>
 
 <file path=word/styles.xml><?xml version="1.0" encoding="utf-8"?>
-<w:styles xmlns:mc="http://schemas.openxmlformats.org/markup-compatibility/2006" xmlns:r="http://schemas.openxmlformats.org/officeDocument/2006/relationships" xmlns:w="http://schemas.openxmlformats.org/wordprocessingml/2006/main" xmlns:w14="http://schemas.microsoft.com/office/word/2010/wordml" xmlns:w15="http://schemas.microsoft.com/office/word/2012/wordml" mc:Ignorable="w14 w15">
+<w:styles xmlns:mc="http://schemas.openxmlformats.org/markup-compatibility/2006" xmlns:r="http://schemas.openxmlformats.org/officeDocument/2006/relationships" xmlns:w="http://schemas.openxmlformats.org/wordprocessingml/2006/main" xmlns:w14="http://schemas.microsoft.com/office/word/2010/wordml" xmlns:w15="http://schemas.microsoft.com/office/word/2012/wordml" xmlns:w16cex="http://schemas.microsoft.com/office/word/2018/wordml/cex" xmlns:w16cid="http://schemas.microsoft.com/office/word/2016/wordml/cid" xmlns:w16="http://schemas.microsoft.com/office/word/2018/wordml" xmlns:w16se="http://schemas.microsoft.com/office/word/2015/wordml/symex" mc:Ignorable="w14 w15 w16se w16cid w16 w16cex">
   <w:docDefaults>
     <w:rPrDefault>
       <w:rPr>
@@ -14828,7 +14654,7 @@
       </w:pPr>
     </w:pPrDefault>
   </w:docDefaults>
-  <w:latentStyles w:defLockedState="0" w:defUIPriority="99" w:defSemiHidden="0" w:defUnhideWhenUsed="0" w:defQFormat="0" w:count="371">
+  <w:latentStyles w:defLockedState="0" w:defUIPriority="99" w:defSemiHidden="0" w:defUnhideWhenUsed="0" w:defQFormat="0" w:count="376">
     <w:lsdException w:name="Normal" w:uiPriority="0" w:qFormat="1"/>
     <w:lsdException w:name="heading 1" w:uiPriority="9" w:qFormat="1"/>
     <w:lsdException w:name="heading 2" w:semiHidden="1" w:uiPriority="9" w:unhideWhenUsed="1" w:qFormat="1"/>
@@ -14934,7 +14760,6 @@
     <w:lsdException w:name="HTML Sample" w:semiHidden="1" w:unhideWhenUsed="1"/>
     <w:lsdException w:name="HTML Typewriter" w:semiHidden="1" w:unhideWhenUsed="1"/>
     <w:lsdException w:name="HTML Variable" w:semiHidden="1" w:unhideWhenUsed="1"/>
-    <w:lsdException w:name="Normal Table" w:semiHidden="1" w:unhideWhenUsed="1"/>
     <w:lsdException w:name="annotation subject" w:semiHidden="1" w:unhideWhenUsed="1"/>
     <w:lsdException w:name="No List" w:semiHidden="1" w:unhideWhenUsed="1"/>
     <w:lsdException w:name="Outline List 1" w:semiHidden="1" w:unhideWhenUsed="1"/>
@@ -14977,11 +14802,8 @@
     <w:lsdException w:name="Table Contemporary" w:semiHidden="1" w:unhideWhenUsed="1"/>
     <w:lsdException w:name="Table Elegant" w:semiHidden="1" w:unhideWhenUsed="1"/>
     <w:lsdException w:name="Table Professional" w:semiHidden="1" w:unhideWhenUsed="1"/>
-    <w:lsdException w:name="Table Subtle 1" w:semiHidden="1" w:unhideWhenUsed="1"/>
     <w:lsdException w:name="Table Subtle 2" w:semiHidden="1" w:unhideWhenUsed="1"/>
     <w:lsdException w:name="Table Web 1" w:semiHidden="1" w:unhideWhenUsed="1"/>
-    <w:lsdException w:name="Table Web 2" w:semiHidden="1" w:unhideWhenUsed="1"/>
-    <w:lsdException w:name="Table Web 3" w:semiHidden="1" w:unhideWhenUsed="1"/>
     <w:lsdException w:name="Balloon Text" w:semiHidden="1" w:unhideWhenUsed="1"/>
     <w:lsdException w:name="Table Grid" w:uiPriority="39"/>
     <w:lsdException w:name="Table Theme" w:semiHidden="1" w:unhideWhenUsed="1"/>
@@ -15200,6 +15022,11 @@
     <w:lsdException w:name="List Table 5 Dark Accent 6" w:uiPriority="50"/>
     <w:lsdException w:name="List Table 6 Colorful Accent 6" w:uiPriority="51"/>
     <w:lsdException w:name="List Table 7 Colorful Accent 6" w:uiPriority="52"/>
+    <w:lsdException w:name="Mention" w:semiHidden="1" w:unhideWhenUsed="1"/>
+    <w:lsdException w:name="Smart Hyperlink" w:semiHidden="1" w:unhideWhenUsed="1"/>
+    <w:lsdException w:name="Hashtag" w:semiHidden="1" w:unhideWhenUsed="1"/>
+    <w:lsdException w:name="Unresolved Mention" w:semiHidden="1" w:unhideWhenUsed="1"/>
+    <w:lsdException w:name="Smart Link" w:semiHidden="1" w:unhideWhenUsed="1"/>
   </w:latentStyles>
   <w:style w:type="paragraph" w:default="1" w:styleId="Normal">
     <w:name w:val="Normal"/>
@@ -15209,11 +15036,11 @@
       <w:rFonts w:ascii="Cambria" w:hAnsi="Cambria"/>
     </w:rPr>
   </w:style>
-  <w:style w:type="paragraph" w:styleId="Heading1">
+  <w:style w:type="paragraph" w:styleId="Titre1">
     <w:name w:val="heading 1"/>
     <w:basedOn w:val="Normal"/>
     <w:next w:val="Normal"/>
-    <w:link w:val="Heading1Char"/>
+    <w:link w:val="Titre1Car"/>
     <w:uiPriority w:val="9"/>
     <w:qFormat/>
     <w:rsid w:val="00537B96"/>
@@ -15230,12 +15057,12 @@
       <w:szCs w:val="32"/>
     </w:rPr>
   </w:style>
-  <w:style w:type="paragraph" w:styleId="Heading6">
+  <w:style w:type="paragraph" w:styleId="Titre6">
     <w:name w:val="heading 6"/>
     <w:aliases w:val="Corps Tableau"/>
     <w:basedOn w:val="Normal"/>
     <w:next w:val="Normal"/>
-    <w:link w:val="Heading6Char"/>
+    <w:link w:val="Titre6Car"/>
     <w:uiPriority w:val="9"/>
     <w:qFormat/>
     <w:rsid w:val="00897053"/>
@@ -15254,11 +15081,11 @@
       <w:lang w:bidi="en-US"/>
     </w:rPr>
   </w:style>
-  <w:style w:type="paragraph" w:styleId="Heading7">
+  <w:style w:type="paragraph" w:styleId="Titre7">
     <w:name w:val="heading 7"/>
     <w:basedOn w:val="Normal"/>
     <w:next w:val="Normal"/>
-    <w:link w:val="Heading7Char"/>
+    <w:link w:val="Titre7Car"/>
     <w:uiPriority w:val="9"/>
     <w:qFormat/>
     <w:rsid w:val="00897053"/>
@@ -15277,13 +15104,13 @@
       <w:lang w:bidi="en-US"/>
     </w:rPr>
   </w:style>
-  <w:style w:type="character" w:default="1" w:styleId="DefaultParagraphFont">
+  <w:style w:type="character" w:default="1" w:styleId="Policepardfaut">
     <w:name w:val="Default Paragraph Font"/>
     <w:uiPriority w:val="1"/>
     <w:semiHidden/>
     <w:unhideWhenUsed/>
   </w:style>
-  <w:style w:type="table" w:default="1" w:styleId="TableNormal">
+  <w:style w:type="table" w:default="1" w:styleId="TableauNormal">
     <w:name w:val="Normal Table"/>
     <w:uiPriority w:val="99"/>
     <w:semiHidden/>
@@ -15298,7 +15125,7 @@
       </w:tblCellMar>
     </w:tblPr>
   </w:style>
-  <w:style w:type="numbering" w:default="1" w:styleId="NoList">
+  <w:style w:type="numbering" w:default="1" w:styleId="Aucuneliste">
     <w:name w:val="No List"/>
     <w:uiPriority w:val="99"/>
     <w:semiHidden/>
@@ -15325,9 +15152,9 @@
       </w:tblCellMar>
     </w:tblPr>
   </w:style>
-  <w:style w:type="character" w:styleId="Hyperlink">
+  <w:style w:type="character" w:styleId="Lienhypertexte">
     <w:name w:val="Hyperlink"/>
-    <w:basedOn w:val="DefaultParagraphFont"/>
+    <w:basedOn w:val="Policepardfaut"/>
     <w:uiPriority w:val="99"/>
     <w:unhideWhenUsed/>
     <w:rsid w:val="002E202B"/>
@@ -15336,11 +15163,11 @@
       <w:u w:val="single"/>
     </w:rPr>
   </w:style>
-  <w:style w:type="character" w:customStyle="1" w:styleId="Heading6Char">
-    <w:name w:val="Heading 6 Char"/>
-    <w:aliases w:val="Corps Tableau Char"/>
-    <w:basedOn w:val="DefaultParagraphFont"/>
-    <w:link w:val="Heading6"/>
+  <w:style w:type="character" w:customStyle="1" w:styleId="Titre6Car">
+    <w:name w:val="Titre 6 Car"/>
+    <w:aliases w:val="Corps Tableau Car"/>
+    <w:basedOn w:val="Policepardfaut"/>
+    <w:link w:val="Titre6"/>
     <w:uiPriority w:val="9"/>
     <w:rsid w:val="00897053"/>
     <w:rPr>
@@ -15351,10 +15178,10 @@
       <w:lang w:bidi="en-US"/>
     </w:rPr>
   </w:style>
-  <w:style w:type="character" w:customStyle="1" w:styleId="Heading7Char">
-    <w:name w:val="Heading 7 Char"/>
-    <w:basedOn w:val="DefaultParagraphFont"/>
-    <w:link w:val="Heading7"/>
+  <w:style w:type="character" w:customStyle="1" w:styleId="Titre7Car">
+    <w:name w:val="Titre 7 Car"/>
+    <w:basedOn w:val="Policepardfaut"/>
+    <w:link w:val="Titre7"/>
     <w:uiPriority w:val="9"/>
     <w:rsid w:val="00897053"/>
     <w:rPr>
@@ -15365,10 +15192,10 @@
       <w:lang w:bidi="en-US"/>
     </w:rPr>
   </w:style>
-  <w:style w:type="character" w:customStyle="1" w:styleId="Heading1Char">
-    <w:name w:val="Heading 1 Char"/>
-    <w:basedOn w:val="DefaultParagraphFont"/>
-    <w:link w:val="Heading1"/>
+  <w:style w:type="character" w:customStyle="1" w:styleId="Titre1Car">
+    <w:name w:val="Titre 1 Car"/>
+    <w:basedOn w:val="Policepardfaut"/>
+    <w:link w:val="Titre1"/>
     <w:uiPriority w:val="9"/>
     <w:rsid w:val="00537B96"/>
     <w:rPr>
@@ -15380,8 +15207,8 @@
   </w:style>
   <w:style w:type="table" w:customStyle="1" w:styleId="TableGrid1">
     <w:name w:val="Table Grid1"/>
-    <w:basedOn w:val="TableNormal"/>
-    <w:next w:val="TableGrid0"/>
+    <w:basedOn w:val="TableauNormal"/>
+    <w:next w:val="Grilledutableau"/>
     <w:uiPriority w:val="39"/>
     <w:rsid w:val="007854E1"/>
     <w:pPr>
@@ -15404,9 +15231,9 @@
       </w:tblBorders>
     </w:tblPr>
   </w:style>
-  <w:style w:type="table" w:styleId="TableGrid0">
+  <w:style w:type="table" w:styleId="Grilledutableau">
     <w:name w:val="Table Grid"/>
-    <w:basedOn w:val="TableNormal"/>
+    <w:basedOn w:val="TableauNormal"/>
     <w:uiPriority w:val="39"/>
     <w:rsid w:val="007854E1"/>
     <w:pPr>
@@ -15423,7 +15250,7 @@
       </w:tblBorders>
     </w:tblPr>
   </w:style>
-  <w:style w:type="paragraph" w:styleId="ListParagraph">
+  <w:style w:type="paragraph" w:styleId="Paragraphedeliste">
     <w:name w:val="List Paragraph"/>
     <w:basedOn w:val="Normal"/>
     <w:uiPriority w:val="34"/>
@@ -15434,10 +15261,10 @@
       <w:contextualSpacing/>
     </w:pPr>
   </w:style>
-  <w:style w:type="paragraph" w:styleId="EndnoteText">
+  <w:style w:type="paragraph" w:styleId="Notedefin">
     <w:name w:val="endnote text"/>
     <w:basedOn w:val="Normal"/>
-    <w:link w:val="EndnoteTextChar"/>
+    <w:link w:val="NotedefinCar"/>
     <w:uiPriority w:val="99"/>
     <w:semiHidden/>
     <w:unhideWhenUsed/>
@@ -15450,10 +15277,10 @@
       <w:szCs w:val="20"/>
     </w:rPr>
   </w:style>
-  <w:style w:type="character" w:customStyle="1" w:styleId="EndnoteTextChar">
-    <w:name w:val="Endnote Text Char"/>
-    <w:basedOn w:val="DefaultParagraphFont"/>
-    <w:link w:val="EndnoteText"/>
+  <w:style w:type="character" w:customStyle="1" w:styleId="NotedefinCar">
+    <w:name w:val="Note de fin Car"/>
+    <w:basedOn w:val="Policepardfaut"/>
+    <w:link w:val="Notedefin"/>
     <w:uiPriority w:val="99"/>
     <w:semiHidden/>
     <w:rsid w:val="000A712D"/>
@@ -15463,9 +15290,9 @@
       <w:szCs w:val="20"/>
     </w:rPr>
   </w:style>
-  <w:style w:type="character" w:styleId="EndnoteReference">
+  <w:style w:type="character" w:styleId="Appeldenotedefin">
     <w:name w:val="endnote reference"/>
-    <w:basedOn w:val="DefaultParagraphFont"/>
+    <w:basedOn w:val="Policepardfaut"/>
     <w:uiPriority w:val="99"/>
     <w:semiHidden/>
     <w:unhideWhenUsed/>
@@ -15495,10 +15322,10 @@
       </w:tblCellMar>
     </w:tblPr>
   </w:style>
-  <w:style w:type="paragraph" w:styleId="BalloonText">
+  <w:style w:type="paragraph" w:styleId="Textedebulles">
     <w:name w:val="Balloon Text"/>
     <w:basedOn w:val="Normal"/>
-    <w:link w:val="BalloonTextChar"/>
+    <w:link w:val="TextedebullesCar"/>
     <w:uiPriority w:val="99"/>
     <w:semiHidden/>
     <w:unhideWhenUsed/>
@@ -15512,10 +15339,10 @@
       <w:szCs w:val="18"/>
     </w:rPr>
   </w:style>
-  <w:style w:type="character" w:customStyle="1" w:styleId="BalloonTextChar">
-    <w:name w:val="Balloon Text Char"/>
-    <w:basedOn w:val="DefaultParagraphFont"/>
-    <w:link w:val="BalloonText"/>
+  <w:style w:type="character" w:customStyle="1" w:styleId="TextedebullesCar">
+    <w:name w:val="Texte de bulles Car"/>
+    <w:basedOn w:val="Policepardfaut"/>
+    <w:link w:val="Textedebulles"/>
     <w:uiPriority w:val="99"/>
     <w:semiHidden/>
     <w:rsid w:val="00215ACC"/>

</xml_diff>